<commit_message>
sign up is dynamic now
</commit_message>
<xml_diff>
--- a/Scope for Hypermarket Web Application.docx
+++ b/Scope for Hypermarket Web Application.docx
@@ -1,6 +1,6 @@
 
 <file path=word/document.xml><?xml version="1.0" encoding="utf-8"?>
-<w:document xmlns:wpc="http://schemas.microsoft.com/office/word/2010/wordprocessingCanvas" xmlns:cx="http://schemas.microsoft.com/office/drawing/2014/chartex" xmlns:cx1="http://schemas.microsoft.com/office/drawing/2015/9/8/chartex" xmlns:cx2="http://schemas.microsoft.com/office/drawing/2015/10/21/chartex" xmlns:cx3="http://schemas.microsoft.com/office/drawing/2016/5/9/chartex" xmlns:cx4="http://schemas.microsoft.com/office/drawing/2016/5/10/chartex" xmlns:cx5="http://schemas.microsoft.com/office/drawing/2016/5/11/chartex" xmlns:cx6="http://schemas.microsoft.com/office/drawing/2016/5/12/chartex" xmlns:cx7="http://schemas.microsoft.com/office/drawing/2016/5/13/chartex" xmlns:cx8="http://schemas.microsoft.com/office/drawing/2016/5/14/chartex" xmlns:mc="http://schemas.openxmlformats.org/markup-compatibility/2006" xmlns:aink="http://schemas.microsoft.com/office/drawing/2016/ink" xmlns:am3d="http://schemas.microsoft.com/office/drawing/2017/model3d" xmlns:o="urn:schemas-microsoft-com:office:office" xmlns:r="http://schemas.openxmlformats.org/officeDocument/2006/relationships" xmlns:m="http://schemas.openxmlformats.org/officeDocument/2006/math" xmlns:v="urn:schemas-microsoft-com:vml" xmlns:wp14="http://schemas.microsoft.com/office/word/2010/wordprocessingDrawing" xmlns:wp="http://schemas.openxmlformats.org/drawingml/2006/wordprocessingDrawing" xmlns:w10="urn:schemas-microsoft-com:office:word" xmlns:w="http://schemas.openxmlformats.org/wordprocessingml/2006/main" xmlns:w14="http://schemas.microsoft.com/office/word/2010/wordml" xmlns:w15="http://schemas.microsoft.com/office/word/2012/wordml" xmlns:w16cex="http://schemas.microsoft.com/office/word/2018/wordml/cex" xmlns:w16cid="http://schemas.microsoft.com/office/word/2016/wordml/cid" xmlns:w16="http://schemas.microsoft.com/office/word/2018/wordml" xmlns:w16sdtdh="http://schemas.microsoft.com/office/word/2020/wordml/sdtdatahash" xmlns:w16se="http://schemas.microsoft.com/office/word/2015/wordml/symex" xmlns:wpg="http://schemas.microsoft.com/office/word/2010/wordprocessingGroup" xmlns:wpi="http://schemas.microsoft.com/office/word/2010/wordprocessingInk" xmlns:wne="http://schemas.microsoft.com/office/word/2006/wordml" xmlns:wps="http://schemas.microsoft.com/office/word/2010/wordprocessingShape" mc:Ignorable="w14 w15 w16se w16cid w16 w16cex w16sdtdh wp14">
+<w:document xmlns:ve="http://schemas.openxmlformats.org/markup-compatibility/2006" xmlns:o="urn:schemas-microsoft-com:office:office" xmlns:r="http://schemas.openxmlformats.org/officeDocument/2006/relationships" xmlns:m="http://schemas.openxmlformats.org/officeDocument/2006/math" xmlns:v="urn:schemas-microsoft-com:vml" xmlns:wp="http://schemas.openxmlformats.org/drawingml/2006/wordprocessingDrawing" xmlns:w10="urn:schemas-microsoft-com:office:word" xmlns:w="http://schemas.openxmlformats.org/wordprocessingml/2006/main" xmlns:wne="http://schemas.microsoft.com/office/word/2006/wordml">
   <w:body>
     <w:p>
       <w:pPr>
@@ -14,6 +14,7 @@
         </w:rPr>
       </w:pPr>
       <w:bookmarkStart w:id="0" w:name="_Hlk96449983"/>
+      <w:proofErr w:type="spellStart"/>
       <w:r>
         <w:rPr>
           <w:b/>
@@ -30,16 +31,6 @@
           <w:sz w:val="26"/>
           <w:szCs w:val="26"/>
         </w:rPr>
-        <w:t xml:space="preserve"> </w:t>
-      </w:r>
-      <w:proofErr w:type="spellStart"/>
-      <w:r>
-        <w:rPr>
-          <w:b/>
-          <w:bCs/>
-          <w:sz w:val="26"/>
-          <w:szCs w:val="26"/>
-        </w:rPr>
         <w:t>WebApplication</w:t>
       </w:r>
       <w:proofErr w:type="spellEnd"/>
@@ -103,7 +94,7 @@
         <w:tblStyle w:val="TableGrid"/>
         <w:tblW w:w="0" w:type="auto"/>
         <w:tblInd w:w="250" w:type="dxa"/>
-        <w:tblLook w:val="04A0" w:firstRow="1" w:lastRow="0" w:firstColumn="1" w:lastColumn="0" w:noHBand="0" w:noVBand="1"/>
+        <w:tblLook w:val="04A0"/>
       </w:tblPr>
       <w:tblGrid>
         <w:gridCol w:w="851"/>
@@ -234,8 +225,13 @@
             <w:tcW w:w="3147" w:type="dxa"/>
           </w:tcPr>
           <w:p>
-            <w:r>
-              <w:t xml:space="preserve">Atharva </w:t>
+            <w:proofErr w:type="spellStart"/>
+            <w:r>
+              <w:t>Atharva</w:t>
+            </w:r>
+            <w:proofErr w:type="spellEnd"/>
+            <w:r>
+              <w:t xml:space="preserve"> </w:t>
             </w:r>
             <w:proofErr w:type="spellStart"/>
             <w:r>
@@ -274,8 +270,13 @@
             <w:tcW w:w="3147" w:type="dxa"/>
           </w:tcPr>
           <w:p>
-            <w:r>
-              <w:t xml:space="preserve">Sushma </w:t>
+            <w:proofErr w:type="spellStart"/>
+            <w:r>
+              <w:t>Sushma</w:t>
+            </w:r>
+            <w:proofErr w:type="spellEnd"/>
+            <w:r>
+              <w:t xml:space="preserve"> </w:t>
             </w:r>
             <w:proofErr w:type="spellStart"/>
             <w:r>
@@ -313,15 +314,7 @@
           <w:p>
             <w:proofErr w:type="spellStart"/>
             <w:r>
-              <w:t>Supraja</w:t>
-            </w:r>
-            <w:proofErr w:type="spellEnd"/>
-            <w:r>
-              <w:t xml:space="preserve"> </w:t>
-            </w:r>
-            <w:proofErr w:type="spellStart"/>
-            <w:r>
-              <w:t>Suryadevara</w:t>
+              <w:t>SuprajaSuryadevara</w:t>
             </w:r>
             <w:proofErr w:type="spellEnd"/>
           </w:p>
@@ -354,13 +347,7 @@
           </w:tcPr>
           <w:p>
             <w:r>
-              <w:t>Abhya</w:t>
-            </w:r>
-            <w:r>
-              <w:t xml:space="preserve"> </w:t>
-            </w:r>
-            <w:r>
-              <w:t>Sood</w:t>
+              <w:t>AbhyaSood</w:t>
             </w:r>
           </w:p>
         </w:tc>
@@ -394,17 +381,8 @@
           <w:b/>
           <w:bCs/>
         </w:rPr>
-        <w:t xml:space="preserve">Project </w:t>
-      </w:r>
-      <w:proofErr w:type="gramStart"/>
-      <w:r>
-        <w:rPr>
-          <w:b/>
-          <w:bCs/>
-        </w:rPr>
-        <w:t>Description:-</w:t>
-      </w:r>
-      <w:proofErr w:type="gramEnd"/>
+        <w:t>Project Description:-</w:t>
+      </w:r>
     </w:p>
     <w:p>
       <w:pPr>
@@ -468,7 +446,6 @@
         </w:numPr>
         <w:spacing w:line="240" w:lineRule="auto"/>
       </w:pPr>
-      <w:proofErr w:type="gramStart"/>
       <w:r>
         <w:rPr>
           <w:b/>
@@ -476,15 +453,8 @@
         </w:rPr>
         <w:t>Visitor:-</w:t>
       </w:r>
-      <w:proofErr w:type="gramEnd"/>
       <w:r>
         <w:t xml:space="preserve"> These are the default unregistered users who visit the website</w:t>
-      </w:r>
-      <w:r>
-        <w:rPr>
-          <w:b/>
-        </w:rPr>
-        <w:t xml:space="preserve">        </w:t>
       </w:r>
     </w:p>
     <w:p>
@@ -496,7 +466,6 @@
         </w:numPr>
         <w:spacing w:line="240" w:lineRule="auto"/>
       </w:pPr>
-      <w:proofErr w:type="gramStart"/>
       <w:r>
         <w:rPr>
           <w:b/>
@@ -504,7 +473,6 @@
         </w:rPr>
         <w:t>Customers:-</w:t>
       </w:r>
-      <w:proofErr w:type="gramEnd"/>
       <w:r>
         <w:t>The customer persona are the users that can purchase their required services</w:t>
       </w:r>
@@ -518,13 +486,20 @@
         </w:numPr>
         <w:spacing w:line="240" w:lineRule="auto"/>
       </w:pPr>
-      <w:proofErr w:type="gramStart"/>
       <w:r>
         <w:rPr>
           <w:b/>
           <w:bCs/>
         </w:rPr>
-        <w:t>Business:-</w:t>
+        <w:t>Business</w:t>
+      </w:r>
+      <w:proofErr w:type="gramStart"/>
+      <w:r>
+        <w:rPr>
+          <w:b/>
+          <w:bCs/>
+        </w:rPr>
+        <w:t>:-</w:t>
       </w:r>
       <w:proofErr w:type="gramEnd"/>
       <w:r>
@@ -540,25 +515,24 @@
         </w:numPr>
         <w:spacing w:line="240" w:lineRule="auto"/>
       </w:pPr>
-      <w:proofErr w:type="gramStart"/>
       <w:r>
         <w:rPr>
           <w:b/>
           <w:bCs/>
         </w:rPr>
-        <w:t>Support:-</w:t>
+        <w:t>Support</w:t>
+      </w:r>
+      <w:proofErr w:type="gramStart"/>
+      <w:r>
+        <w:rPr>
+          <w:b/>
+          <w:bCs/>
+        </w:rPr>
+        <w:t>:-</w:t>
       </w:r>
       <w:proofErr w:type="gramEnd"/>
       <w:r>
-        <w:t xml:space="preserve"> Can Monitor and track the activity and error logs of the website. </w:t>
-      </w:r>
-      <w:proofErr w:type="gramStart"/>
-      <w:r>
-        <w:t>Also</w:t>
-      </w:r>
-      <w:proofErr w:type="gramEnd"/>
-      <w:r>
-        <w:t xml:space="preserve"> will Update the listings on the site</w:t>
+        <w:t xml:space="preserve"> Can Monitor and track the activity and error logs of the website. Also will Update the listings on the site</w:t>
       </w:r>
     </w:p>
     <w:p>
@@ -570,7 +544,6 @@
         </w:numPr>
         <w:spacing w:line="240" w:lineRule="auto"/>
       </w:pPr>
-      <w:proofErr w:type="gramStart"/>
       <w:r>
         <w:rPr>
           <w:b/>
@@ -578,6 +551,7 @@
         </w:rPr>
         <w:t>Admin</w:t>
       </w:r>
+      <w:proofErr w:type="gramStart"/>
       <w:r>
         <w:rPr>
           <w:b/>
@@ -614,7 +588,6 @@
           <w:bCs/>
         </w:rPr>
       </w:pPr>
-      <w:proofErr w:type="gramStart"/>
       <w:r>
         <w:rPr>
           <w:b/>
@@ -622,7 +595,6 @@
         </w:rPr>
         <w:t>Features:-</w:t>
       </w:r>
-      <w:proofErr w:type="gramEnd"/>
     </w:p>
     <w:p>
       <w:pPr>
@@ -659,9 +631,6 @@
       <w:r>
         <w:t xml:space="preserve"> The user can select their location from the dropdown list available on the Menu bar of the Web application</w:t>
       </w:r>
-      <w:r>
-        <w:t xml:space="preserve"> </w:t>
-      </w:r>
     </w:p>
     <w:p>
       <w:pPr>
@@ -684,10 +653,7 @@
       </w:r>
       <w:proofErr w:type="spellEnd"/>
       <w:r>
-        <w:t xml:space="preserve"> </w:t>
-      </w:r>
-      <w:r>
-        <w:t>5</w:t>
+        <w:t xml:space="preserve"> 3</w:t>
       </w:r>
       <w:r>
         <w:t xml:space="preserve"> locations where the services are extended </w:t>
@@ -1021,13 +987,8 @@
       <w:r>
         <w:t xml:space="preserve">For customers, </w:t>
       </w:r>
-      <w:proofErr w:type="gramStart"/>
-      <w:r>
-        <w:t>My</w:t>
-      </w:r>
-      <w:proofErr w:type="gramEnd"/>
-      <w:r>
-        <w:t xml:space="preserve"> account section </w:t>
+      <w:r>
+        <w:t xml:space="preserve">My account section </w:t>
       </w:r>
       <w:r>
         <w:t xml:space="preserve">will </w:t>
@@ -1081,15 +1042,7 @@
         <w:spacing w:line="240" w:lineRule="auto"/>
       </w:pPr>
       <w:r>
-        <w:t xml:space="preserve">Users of both </w:t>
-      </w:r>
-      <w:proofErr w:type="gramStart"/>
-      <w:r>
-        <w:t>kind</w:t>
-      </w:r>
-      <w:proofErr w:type="gramEnd"/>
-      <w:r>
-        <w:t>, namely customers and merchants, will be able to view and update their profile.</w:t>
+        <w:t>Users of both kind, namely customers and merchants, will be able to view and update their profile.</w:t>
       </w:r>
     </w:p>
     <w:p>
@@ -1235,13 +1188,7 @@
         <w:spacing w:line="240" w:lineRule="auto"/>
       </w:pPr>
       <w:r>
-        <w:t>The page's footer includes links to social network handles to provide readers a seamless way to share our content,</w:t>
-      </w:r>
-      <w:r>
-        <w:t xml:space="preserve"> </w:t>
-      </w:r>
-      <w:r>
-        <w:t>About Us for communication with end users and build a relationship with customers, Blog for establishing authority and fresh cont</w:t>
+        <w:t>The page's footer includes links to social network handles to provide readers a seamless way to share our content,About Us for communication with end users and build a relationship with customers, Blog for establishing authority and fresh cont</w:t>
       </w:r>
       <w:r>
         <w:t xml:space="preserve">ent, </w:t>
@@ -1379,26 +1326,27 @@
         <w:spacing w:line="240" w:lineRule="auto"/>
       </w:pPr>
       <w:r>
-        <w:t>Payment can be implemented by using credit card credentials(dummy) like credit card number,</w:t>
-      </w:r>
+        <w:t xml:space="preserve">Payment can be implemented by using credit card credentials(dummy) like credit card </w:t>
+      </w:r>
+      <w:proofErr w:type="spellStart"/>
+      <w:r>
+        <w:t>number,name</w:t>
+      </w:r>
+      <w:proofErr w:type="spellEnd"/>
+      <w:r>
+        <w:t xml:space="preserve"> on </w:t>
+      </w:r>
+      <w:proofErr w:type="spellStart"/>
+      <w:r>
+        <w:t>card,expiry</w:t>
+      </w:r>
+      <w:proofErr w:type="spellEnd"/>
       <w:r>
         <w:t xml:space="preserve"> </w:t>
       </w:r>
-      <w:r>
-        <w:t>name on card,</w:t>
-      </w:r>
-      <w:r>
-        <w:t xml:space="preserve"> </w:t>
-      </w:r>
-      <w:r>
-        <w:t>expiry date,</w:t>
-      </w:r>
-      <w:r>
-        <w:t xml:space="preserve"> </w:t>
-      </w:r>
       <w:proofErr w:type="spellStart"/>
       <w:r>
-        <w:t>cvv</w:t>
+        <w:t>date,cvv</w:t>
       </w:r>
       <w:proofErr w:type="spellEnd"/>
       <w:r>
@@ -1447,9 +1395,6 @@
       <w:pPr>
         <w:spacing w:line="240" w:lineRule="auto"/>
       </w:pPr>
-      <w:r>
-        <w:t xml:space="preserve"> </w:t>
-      </w:r>
     </w:p>
     <w:p>
       <w:pPr>
@@ -1476,10 +1421,13 @@
           <w:u w:val="single"/>
         </w:rPr>
         <w:lastRenderedPageBreak/>
-        <w:t xml:space="preserve">Development </w:t>
-      </w:r>
-      <w:proofErr w:type="gramStart"/>
-      <w:r>
+        <w:t>Development Plan:-</w:t>
+      </w:r>
+    </w:p>
+    <w:p>
+      <w:pPr>
+        <w:pStyle w:val="ListParagraph"/>
+        <w:spacing w:line="240" w:lineRule="auto"/>
         <w:rPr>
           <w:b/>
           <w:bCs/>
@@ -1487,21 +1435,6 @@
           <w:szCs w:val="28"/>
           <w:u w:val="single"/>
         </w:rPr>
-        <w:t>Plan:-</w:t>
-      </w:r>
-      <w:proofErr w:type="gramEnd"/>
-    </w:p>
-    <w:p>
-      <w:pPr>
-        <w:pStyle w:val="ListParagraph"/>
-        <w:spacing w:line="240" w:lineRule="auto"/>
-        <w:rPr>
-          <w:b/>
-          <w:bCs/>
-          <w:sz w:val="28"/>
-          <w:szCs w:val="28"/>
-          <w:u w:val="single"/>
-        </w:rPr>
       </w:pPr>
     </w:p>
     <w:tbl>
@@ -1509,7 +1442,7 @@
         <w:tblStyle w:val="TableGrid"/>
         <w:tblW w:w="0" w:type="auto"/>
         <w:tblLayout w:type="fixed"/>
-        <w:tblLook w:val="0000" w:firstRow="0" w:lastRow="0" w:firstColumn="0" w:lastColumn="0" w:noHBand="0" w:noVBand="0"/>
+        <w:tblLook w:val="0000"/>
       </w:tblPr>
       <w:tblGrid>
         <w:gridCol w:w="984"/>
@@ -1538,7 +1471,6 @@
               </w:rPr>
             </w:pPr>
             <w:proofErr w:type="spellStart"/>
-            <w:proofErr w:type="gramStart"/>
             <w:r>
               <w:rPr>
                 <w:rFonts w:ascii="Calibri" w:hAnsi="Calibri" w:cs="Calibri"/>
@@ -1547,7 +1479,6 @@
               <w:t>S.No</w:t>
             </w:r>
             <w:proofErr w:type="spellEnd"/>
-            <w:proofErr w:type="gramEnd"/>
           </w:p>
         </w:tc>
         <w:tc>
@@ -1781,21 +1712,12 @@
               </w:rPr>
             </w:pPr>
             <w:proofErr w:type="spellStart"/>
-            <w:proofErr w:type="gramStart"/>
-            <w:r>
-              <w:rPr>
-                <w:rFonts w:ascii="Calibri" w:hAnsi="Calibri" w:cs="Calibri"/>
-                <w:color w:val="000000"/>
-              </w:rPr>
-              <w:t>Karan,Sushma</w:t>
-            </w:r>
-            <w:proofErr w:type="gramEnd"/>
-            <w:r>
-              <w:rPr>
-                <w:rFonts w:ascii="Calibri" w:hAnsi="Calibri" w:cs="Calibri"/>
-                <w:color w:val="000000"/>
-              </w:rPr>
-              <w:t>,</w:t>
+            <w:r>
+              <w:rPr>
+                <w:rFonts w:ascii="Calibri" w:hAnsi="Calibri" w:cs="Calibri"/>
+                <w:color w:val="000000"/>
+              </w:rPr>
+              <w:t>Karan,Sushma,</w:t>
             </w:r>
             <w:r>
               <w:rPr>
@@ -2087,15 +2009,23 @@
                 <w:color w:val="000000"/>
               </w:rPr>
             </w:pPr>
-            <w:r>
-              <w:rPr>
-                <w:rFonts w:ascii="Calibri" w:hAnsi="Calibri" w:cs="Calibri"/>
-                <w:color w:val="000000"/>
-              </w:rPr>
-              <w:t xml:space="preserve">Sushma, </w:t>
-            </w:r>
             <w:proofErr w:type="spellStart"/>
-            <w:proofErr w:type="gramStart"/>
+            <w:r>
+              <w:rPr>
+                <w:rFonts w:ascii="Calibri" w:hAnsi="Calibri" w:cs="Calibri"/>
+                <w:color w:val="000000"/>
+              </w:rPr>
+              <w:t>Sushma</w:t>
+            </w:r>
+            <w:proofErr w:type="spellEnd"/>
+            <w:r>
+              <w:rPr>
+                <w:rFonts w:ascii="Calibri" w:hAnsi="Calibri" w:cs="Calibri"/>
+                <w:color w:val="000000"/>
+              </w:rPr>
+              <w:t xml:space="preserve">, </w:t>
+            </w:r>
+            <w:proofErr w:type="spellStart"/>
             <w:r>
               <w:rPr>
                 <w:rFonts w:ascii="Calibri" w:hAnsi="Calibri" w:cs="Calibri"/>
@@ -2111,7 +2041,6 @@
               <w:t>,Abhya</w:t>
             </w:r>
             <w:proofErr w:type="spellEnd"/>
-            <w:proofErr w:type="gramEnd"/>
           </w:p>
         </w:tc>
         <w:tc>
@@ -2388,7 +2317,6 @@
               </w:rPr>
             </w:pPr>
             <w:proofErr w:type="spellStart"/>
-            <w:proofErr w:type="gramStart"/>
             <w:r>
               <w:rPr>
                 <w:rFonts w:ascii="Calibri" w:hAnsi="Calibri" w:cs="Calibri"/>
@@ -2396,7 +2324,6 @@
               </w:rPr>
               <w:t>Atharva,Supraja</w:t>
             </w:r>
-            <w:proofErr w:type="gramEnd"/>
             <w:r>
               <w:rPr>
                 <w:rFonts w:ascii="Calibri" w:hAnsi="Calibri" w:cs="Calibri"/>
@@ -2540,7 +2467,6 @@
               </w:rPr>
             </w:pPr>
             <w:proofErr w:type="spellStart"/>
-            <w:proofErr w:type="gramStart"/>
             <w:r>
               <w:rPr>
                 <w:rFonts w:ascii="Calibri" w:hAnsi="Calibri" w:cs="Calibri"/>
@@ -2556,14 +2482,22 @@
               <w:t>,Abhya</w:t>
             </w:r>
             <w:proofErr w:type="spellEnd"/>
-            <w:proofErr w:type="gramEnd"/>
-            <w:r>
-              <w:rPr>
-                <w:rFonts w:ascii="Calibri" w:hAnsi="Calibri" w:cs="Calibri"/>
-                <w:color w:val="000000"/>
-              </w:rPr>
-              <w:t>, Sushma</w:t>
-            </w:r>
+            <w:r>
+              <w:rPr>
+                <w:rFonts w:ascii="Calibri" w:hAnsi="Calibri" w:cs="Calibri"/>
+                <w:color w:val="000000"/>
+              </w:rPr>
+              <w:t xml:space="preserve">, </w:t>
+            </w:r>
+            <w:proofErr w:type="spellStart"/>
+            <w:r>
+              <w:rPr>
+                <w:rFonts w:ascii="Calibri" w:hAnsi="Calibri" w:cs="Calibri"/>
+                <w:color w:val="000000"/>
+              </w:rPr>
+              <w:t>Sushma</w:t>
+            </w:r>
+            <w:proofErr w:type="spellEnd"/>
           </w:p>
         </w:tc>
         <w:tc>
@@ -2699,7 +2633,6 @@
               </w:rPr>
             </w:pPr>
             <w:proofErr w:type="spellStart"/>
-            <w:proofErr w:type="gramStart"/>
             <w:r>
               <w:rPr>
                 <w:rFonts w:ascii="Calibri" w:hAnsi="Calibri" w:cs="Calibri"/>
@@ -2708,7 +2641,6 @@
               <w:t>Atharva,Supraja</w:t>
             </w:r>
             <w:proofErr w:type="spellEnd"/>
-            <w:proofErr w:type="gramEnd"/>
           </w:p>
         </w:tc>
         <w:tc>
@@ -2844,7 +2776,6 @@
               </w:rPr>
             </w:pPr>
             <w:proofErr w:type="spellStart"/>
-            <w:proofErr w:type="gramStart"/>
             <w:r>
               <w:rPr>
                 <w:rFonts w:ascii="Calibri" w:hAnsi="Calibri" w:cs="Calibri"/>
@@ -2852,7 +2783,6 @@
               </w:rPr>
               <w:t>Atharva,Karan</w:t>
             </w:r>
-            <w:proofErr w:type="gramEnd"/>
             <w:r>
               <w:rPr>
                 <w:rFonts w:ascii="Calibri" w:hAnsi="Calibri" w:cs="Calibri"/>
@@ -2996,7 +2926,6 @@
               </w:rPr>
             </w:pPr>
             <w:proofErr w:type="spellStart"/>
-            <w:proofErr w:type="gramStart"/>
             <w:r>
               <w:rPr>
                 <w:rFonts w:ascii="Calibri" w:hAnsi="Calibri" w:cs="Calibri"/>
@@ -3005,7 +2934,6 @@
               <w:t>Sushma,Supraja</w:t>
             </w:r>
             <w:proofErr w:type="spellEnd"/>
-            <w:proofErr w:type="gramEnd"/>
           </w:p>
         </w:tc>
         <w:tc>
@@ -3141,7 +3069,6 @@
               </w:rPr>
             </w:pPr>
             <w:proofErr w:type="spellStart"/>
-            <w:proofErr w:type="gramStart"/>
             <w:r>
               <w:rPr>
                 <w:rFonts w:ascii="Calibri" w:hAnsi="Calibri" w:cs="Calibri"/>
@@ -3149,7 +3076,6 @@
               </w:rPr>
               <w:t>Karan,Supraja</w:t>
             </w:r>
-            <w:proofErr w:type="gramEnd"/>
             <w:r>
               <w:rPr>
                 <w:rFonts w:ascii="Calibri" w:hAnsi="Calibri" w:cs="Calibri"/>
@@ -3293,7 +3219,6 @@
               </w:rPr>
             </w:pPr>
             <w:proofErr w:type="spellStart"/>
-            <w:proofErr w:type="gramStart"/>
             <w:r>
               <w:rPr>
                 <w:rFonts w:ascii="Calibri" w:hAnsi="Calibri" w:cs="Calibri"/>
@@ -3302,7 +3227,6 @@
               <w:t>Atharva,Karan</w:t>
             </w:r>
             <w:proofErr w:type="spellEnd"/>
-            <w:proofErr w:type="gramEnd"/>
           </w:p>
         </w:tc>
         <w:tc>
@@ -3438,7 +3362,6 @@
               </w:rPr>
             </w:pPr>
             <w:proofErr w:type="spellStart"/>
-            <w:proofErr w:type="gramStart"/>
             <w:r>
               <w:rPr>
                 <w:rFonts w:ascii="Calibri" w:hAnsi="Calibri" w:cs="Calibri"/>
@@ -3446,7 +3369,6 @@
               </w:rPr>
               <w:t>Atharva,Sushma</w:t>
             </w:r>
-            <w:proofErr w:type="gramEnd"/>
             <w:r>
               <w:rPr>
                 <w:rFonts w:ascii="Calibri" w:hAnsi="Calibri" w:cs="Calibri"/>
@@ -3590,7 +3512,6 @@
               </w:rPr>
             </w:pPr>
             <w:proofErr w:type="spellStart"/>
-            <w:proofErr w:type="gramStart"/>
             <w:r>
               <w:rPr>
                 <w:rFonts w:ascii="Calibri" w:hAnsi="Calibri" w:cs="Calibri"/>
@@ -3599,7 +3520,6 @@
               <w:t>Karan,Sushma</w:t>
             </w:r>
             <w:proofErr w:type="spellEnd"/>
-            <w:proofErr w:type="gramEnd"/>
           </w:p>
         </w:tc>
         <w:tc>
@@ -3735,7 +3655,6 @@
               </w:rPr>
             </w:pPr>
             <w:proofErr w:type="spellStart"/>
-            <w:proofErr w:type="gramStart"/>
             <w:r>
               <w:rPr>
                 <w:rFonts w:ascii="Calibri" w:hAnsi="Calibri" w:cs="Calibri"/>
@@ -3744,7 +3663,6 @@
               <w:t>Atharva,Supraja</w:t>
             </w:r>
             <w:proofErr w:type="spellEnd"/>
-            <w:proofErr w:type="gramEnd"/>
           </w:p>
         </w:tc>
         <w:tc>
@@ -3880,7 +3798,6 @@
               </w:rPr>
             </w:pPr>
             <w:proofErr w:type="spellStart"/>
-            <w:proofErr w:type="gramStart"/>
             <w:r>
               <w:rPr>
                 <w:rFonts w:ascii="Calibri" w:hAnsi="Calibri" w:cs="Calibri"/>
@@ -3895,7 +3812,6 @@
               </w:rPr>
               <w:t>,Abhya</w:t>
             </w:r>
-            <w:proofErr w:type="gramEnd"/>
             <w:r>
               <w:rPr>
                 <w:rFonts w:ascii="Calibri" w:hAnsi="Calibri" w:cs="Calibri"/>
@@ -3956,19 +3872,8 @@
           <w:sz w:val="28"/>
           <w:szCs w:val="28"/>
         </w:rPr>
-        <w:t xml:space="preserve">Revenue </w:t>
-      </w:r>
-      <w:proofErr w:type="gramStart"/>
-      <w:r>
-        <w:rPr>
-          <w:b/>
-          <w:bCs/>
-          <w:sz w:val="28"/>
-          <w:szCs w:val="28"/>
-        </w:rPr>
-        <w:t>Model:-</w:t>
-      </w:r>
-      <w:proofErr w:type="gramEnd"/>
+        <w:t>Revenue Model:-</w:t>
+      </w:r>
     </w:p>
     <w:p>
       <w:pPr>
@@ -3986,15 +3891,7 @@
         <w:ind w:left="360"/>
       </w:pPr>
       <w:r>
-        <w:t xml:space="preserve">The website works on the basis of a </w:t>
-      </w:r>
-      <w:proofErr w:type="gramStart"/>
-      <w:r>
-        <w:t>commission based</w:t>
-      </w:r>
-      <w:proofErr w:type="gramEnd"/>
-      <w:r>
-        <w:t xml:space="preserve"> aggregator for various services. Any service or deal that is listed on the website is presented to the customer. Upon purchase the customer gets a code that needs to be displayed physically at the location where the service is offered. </w:t>
+        <w:t xml:space="preserve">The website works on the basis of a commission based aggregator for various services. Any service or deal that is listed on the website is presented to the customer. Upon purchase the customer gets a code that needs to be displayed physically at the location where the service is offered. </w:t>
       </w:r>
       <w:proofErr w:type="spellStart"/>
       <w:r>
@@ -4008,23 +3905,23 @@
       <w:r>
         <w:t>HyperMarket</w:t>
       </w:r>
+      <w:r>
+        <w:t>and</w:t>
+      </w:r>
       <w:proofErr w:type="spellEnd"/>
       <w:r>
-        <w:t xml:space="preserve"> </w:t>
-      </w:r>
-      <w:r>
-        <w:t xml:space="preserve">and the </w:t>
+        <w:t xml:space="preserve"> the </w:t>
       </w:r>
       <w:proofErr w:type="spellStart"/>
       <w:r>
         <w:t>HyperMarket</w:t>
       </w:r>
+      <w:r>
+        <w:t>website</w:t>
+      </w:r>
       <w:proofErr w:type="spellEnd"/>
       <w:r>
-        <w:t xml:space="preserve"> </w:t>
-      </w:r>
-      <w:r>
-        <w:t>website transfers it to the business’s payment account once a week.</w:t>
+        <w:t xml:space="preserve"> transfers it to the business’s payment account once a week.</w:t>
       </w:r>
     </w:p>
     <w:p>
@@ -4032,16 +3929,14 @@
         <w:spacing w:line="240" w:lineRule="auto"/>
         <w:ind w:left="360"/>
       </w:pPr>
-      <w:r>
-        <w:lastRenderedPageBreak/>
-        <w:t xml:space="preserve">                                                   </w:t>
-      </w:r>
       <w:r>
         <w:rPr>
           <w:noProof/>
+          <w:lang w:val="en-US"/>
         </w:rPr>
+        <w:lastRenderedPageBreak/>
         <w:drawing>
-          <wp:inline distT="0" distB="0" distL="0" distR="0" wp14:anchorId="0860785D" wp14:editId="39CB47DA">
+          <wp:inline distT="0" distB="0" distL="0" distR="0">
             <wp:extent cx="2305168" cy="4991357"/>
             <wp:effectExtent l="0" t="0" r="0" b="0"/>
             <wp:docPr id="1" name="Picture 1"/>
@@ -4059,7 +3954,7 @@
                     <a:blip r:embed="rId6">
                       <a:extLst>
                         <a:ext uri="{28A0092B-C50C-407E-A947-70E740481C1C}">
-                          <a14:useLocalDpi xmlns:a14="http://schemas.microsoft.com/office/drawing/2010/main" val="0"/>
+                          <a14:useLocalDpi xmlns:a14="http://schemas.microsoft.com/office/drawing/2010/main" xmlns:wps="http://schemas.microsoft.com/office/word/2010/wordprocessingShape" xmlns:wpi="http://schemas.microsoft.com/office/word/2010/wordprocessingInk" xmlns:wpg="http://schemas.microsoft.com/office/word/2010/wordprocessingGroup" xmlns:w16se="http://schemas.microsoft.com/office/word/2015/wordml/symex" xmlns:w16sdtdh="http://schemas.microsoft.com/office/word/2020/wordml/sdtdatahash" xmlns:w16="http://schemas.microsoft.com/office/word/2018/wordml" xmlns:w16cid="http://schemas.microsoft.com/office/word/2016/wordml/cid" xmlns:w16cex="http://schemas.microsoft.com/office/word/2018/wordml/cex" xmlns:w15="http://schemas.microsoft.com/office/word/2012/wordml" xmlns:w14="http://schemas.microsoft.com/office/word/2010/wordml" xmlns:w="http://schemas.openxmlformats.org/wordprocessingml/2006/main" xmlns:w10="urn:schemas-microsoft-com:office:word" xmlns:wp14="http://schemas.microsoft.com/office/word/2010/wordprocessingDrawing" xmlns:v="urn:schemas-microsoft-com:vml" xmlns:o="urn:schemas-microsoft-com:office:office" xmlns:am3d="http://schemas.microsoft.com/office/drawing/2017/model3d" xmlns:aink="http://schemas.microsoft.com/office/drawing/2016/ink" xmlns:mc="http://schemas.openxmlformats.org/markup-compatibility/2006" xmlns:cx8="http://schemas.microsoft.com/office/drawing/2016/5/14/chartex" xmlns:cx7="http://schemas.microsoft.com/office/drawing/2016/5/13/chartex" xmlns:cx6="http://schemas.microsoft.com/office/drawing/2016/5/12/chartex" xmlns:cx5="http://schemas.microsoft.com/office/drawing/2016/5/11/chartex" xmlns:cx4="http://schemas.microsoft.com/office/drawing/2016/5/10/chartex" xmlns:cx3="http://schemas.microsoft.com/office/drawing/2016/5/9/chartex" xmlns:cx2="http://schemas.microsoft.com/office/drawing/2015/10/21/chartex" xmlns:cx1="http://schemas.microsoft.com/office/drawing/2015/9/8/chartex" xmlns:cx="http://schemas.microsoft.com/office/drawing/2014/chartex" xmlns:wpc="http://schemas.microsoft.com/office/word/2010/wordprocessingCanvas" xmlns="" val="0"/>
                         </a:ext>
                       </a:extLst>
                     </a:blip>
@@ -4094,8 +3989,8 @@
 </file>
 
 <file path=word/numbering.xml><?xml version="1.0" encoding="utf-8"?>
-<w:numbering xmlns:wpc="http://schemas.microsoft.com/office/word/2010/wordprocessingCanvas" xmlns:cx="http://schemas.microsoft.com/office/drawing/2014/chartex" xmlns:cx1="http://schemas.microsoft.com/office/drawing/2015/9/8/chartex" xmlns:cx2="http://schemas.microsoft.com/office/drawing/2015/10/21/chartex" xmlns:cx3="http://schemas.microsoft.com/office/drawing/2016/5/9/chartex" xmlns:cx4="http://schemas.microsoft.com/office/drawing/2016/5/10/chartex" xmlns:cx5="http://schemas.microsoft.com/office/drawing/2016/5/11/chartex" xmlns:cx6="http://schemas.microsoft.com/office/drawing/2016/5/12/chartex" xmlns:cx7="http://schemas.microsoft.com/office/drawing/2016/5/13/chartex" xmlns:cx8="http://schemas.microsoft.com/office/drawing/2016/5/14/chartex" xmlns:mc="http://schemas.openxmlformats.org/markup-compatibility/2006" xmlns:aink="http://schemas.microsoft.com/office/drawing/2016/ink" xmlns:am3d="http://schemas.microsoft.com/office/drawing/2017/model3d" xmlns:o="urn:schemas-microsoft-com:office:office" xmlns:r="http://schemas.openxmlformats.org/officeDocument/2006/relationships" xmlns:m="http://schemas.openxmlformats.org/officeDocument/2006/math" xmlns:v="urn:schemas-microsoft-com:vml" xmlns:wp14="http://schemas.microsoft.com/office/word/2010/wordprocessingDrawing" xmlns:wp="http://schemas.openxmlformats.org/drawingml/2006/wordprocessingDrawing" xmlns:w10="urn:schemas-microsoft-com:office:word" xmlns:w="http://schemas.openxmlformats.org/wordprocessingml/2006/main" xmlns:w14="http://schemas.microsoft.com/office/word/2010/wordml" xmlns:w15="http://schemas.microsoft.com/office/word/2012/wordml" xmlns:w16cex="http://schemas.microsoft.com/office/word/2018/wordml/cex" xmlns:w16cid="http://schemas.microsoft.com/office/word/2016/wordml/cid" xmlns:w16="http://schemas.microsoft.com/office/word/2018/wordml" xmlns:w16sdtdh="http://schemas.microsoft.com/office/word/2020/wordml/sdtdatahash" xmlns:w16se="http://schemas.microsoft.com/office/word/2015/wordml/symex" xmlns:wpg="http://schemas.microsoft.com/office/word/2010/wordprocessingGroup" xmlns:wpi="http://schemas.microsoft.com/office/word/2010/wordprocessingInk" xmlns:wne="http://schemas.microsoft.com/office/word/2006/wordml" xmlns:wps="http://schemas.microsoft.com/office/word/2010/wordprocessingShape" mc:Ignorable="w14 w15 w16se w16cid w16 w16cex w16sdtdh wp14">
-  <w:abstractNum w:abstractNumId="0" w15:restartNumberingAfterBreak="0">
+<w:numbering xmlns:ve="http://schemas.openxmlformats.org/markup-compatibility/2006" xmlns:o="urn:schemas-microsoft-com:office:office" xmlns:r="http://schemas.openxmlformats.org/officeDocument/2006/relationships" xmlns:m="http://schemas.openxmlformats.org/officeDocument/2006/math" xmlns:v="urn:schemas-microsoft-com:vml" xmlns:wp="http://schemas.openxmlformats.org/drawingml/2006/wordprocessingDrawing" xmlns:w10="urn:schemas-microsoft-com:office:word" xmlns:w="http://schemas.openxmlformats.org/wordprocessingml/2006/main" xmlns:wne="http://schemas.microsoft.com/office/word/2006/wordml">
+  <w:abstractNum w:abstractNumId="0">
     <w:nsid w:val="102D33FC"/>
     <w:multiLevelType w:val="hybridMultilevel"/>
     <w:tmpl w:val="20721D1A"/>
@@ -4184,7 +4079,7 @@
       </w:pPr>
     </w:lvl>
   </w:abstractNum>
-  <w:abstractNum w:abstractNumId="1" w15:restartNumberingAfterBreak="0">
+  <w:abstractNum w:abstractNumId="1">
     <w:nsid w:val="1D8D5E4E"/>
     <w:multiLevelType w:val="hybridMultilevel"/>
     <w:tmpl w:val="DE5ADBE2"/>
@@ -4274,7 +4169,7 @@
       </w:pPr>
     </w:lvl>
   </w:abstractNum>
-  <w:abstractNum w:abstractNumId="2" w15:restartNumberingAfterBreak="0">
+  <w:abstractNum w:abstractNumId="2">
     <w:nsid w:val="3FCA7068"/>
     <w:multiLevelType w:val="hybridMultilevel"/>
     <w:tmpl w:val="27DC79FE"/>
@@ -4360,7 +4255,7 @@
       </w:pPr>
     </w:lvl>
   </w:abstractNum>
-  <w:abstractNum w:abstractNumId="3" w15:restartNumberingAfterBreak="0">
+  <w:abstractNum w:abstractNumId="3">
     <w:nsid w:val="42FB46DA"/>
     <w:multiLevelType w:val="hybridMultilevel"/>
     <w:tmpl w:val="73261AD4"/>
@@ -4446,7 +4341,7 @@
       </w:pPr>
     </w:lvl>
   </w:abstractNum>
-  <w:abstractNum w:abstractNumId="4" w15:restartNumberingAfterBreak="0">
+  <w:abstractNum w:abstractNumId="4">
     <w:nsid w:val="4BAF2FB9"/>
     <w:multiLevelType w:val="hybridMultilevel"/>
     <w:tmpl w:val="F7DEA1FC"/>
@@ -4532,7 +4427,7 @@
       </w:pPr>
     </w:lvl>
   </w:abstractNum>
-  <w:abstractNum w:abstractNumId="5" w15:restartNumberingAfterBreak="0">
+  <w:abstractNum w:abstractNumId="5">
     <w:nsid w:val="54174E30"/>
     <w:multiLevelType w:val="hybridMultilevel"/>
     <w:tmpl w:val="04E65B26"/>
@@ -4622,7 +4517,7 @@
       </w:pPr>
     </w:lvl>
   </w:abstractNum>
-  <w:abstractNum w:abstractNumId="6" w15:restartNumberingAfterBreak="0">
+  <w:abstractNum w:abstractNumId="6">
     <w:nsid w:val="552A01D0"/>
     <w:multiLevelType w:val="hybridMultilevel"/>
     <w:tmpl w:val="6826EA9E"/>
@@ -4708,7 +4603,7 @@
       </w:pPr>
     </w:lvl>
   </w:abstractNum>
-  <w:abstractNum w:abstractNumId="7" w15:restartNumberingAfterBreak="0">
+  <w:abstractNum w:abstractNumId="7">
     <w:nsid w:val="5ACF10F7"/>
     <w:multiLevelType w:val="hybridMultilevel"/>
     <w:tmpl w:val="097C4B38"/>
@@ -4794,7 +4689,7 @@
       </w:pPr>
     </w:lvl>
   </w:abstractNum>
-  <w:abstractNum w:abstractNumId="8" w15:restartNumberingAfterBreak="0">
+  <w:abstractNum w:abstractNumId="8">
     <w:nsid w:val="60783959"/>
     <w:multiLevelType w:val="hybridMultilevel"/>
     <w:tmpl w:val="BDBEC0D2"/>
@@ -4884,7 +4779,7 @@
       </w:pPr>
     </w:lvl>
   </w:abstractNum>
-  <w:abstractNum w:abstractNumId="9" w15:restartNumberingAfterBreak="0">
+  <w:abstractNum w:abstractNumId="9">
     <w:nsid w:val="609C05F4"/>
     <w:multiLevelType w:val="hybridMultilevel"/>
     <w:tmpl w:val="FD10E83A"/>
@@ -4970,7 +4865,7 @@
       </w:pPr>
     </w:lvl>
   </w:abstractNum>
-  <w:abstractNum w:abstractNumId="10" w15:restartNumberingAfterBreak="0">
+  <w:abstractNum w:abstractNumId="10">
     <w:nsid w:val="7AEB6CCE"/>
     <w:multiLevelType w:val="hybridMultilevel"/>
     <w:tmpl w:val="D2325D7A"/>
@@ -5056,7 +4951,7 @@
       </w:pPr>
     </w:lvl>
   </w:abstractNum>
-  <w:abstractNum w:abstractNumId="11" w15:restartNumberingAfterBreak="0">
+  <w:abstractNum w:abstractNumId="11">
     <w:nsid w:val="7FED6FF5"/>
     <w:multiLevelType w:val="hybridMultilevel"/>
     <w:tmpl w:val="B0A4FB92"/>
@@ -5215,7 +5110,7 @@
 </file>
 
 <file path=word/styles.xml><?xml version="1.0" encoding="utf-8"?>
-<w:styles xmlns:mc="http://schemas.openxmlformats.org/markup-compatibility/2006" xmlns:r="http://schemas.openxmlformats.org/officeDocument/2006/relationships" xmlns:w="http://schemas.openxmlformats.org/wordprocessingml/2006/main" xmlns:w14="http://schemas.microsoft.com/office/word/2010/wordml" xmlns:w15="http://schemas.microsoft.com/office/word/2012/wordml" xmlns:w16cex="http://schemas.microsoft.com/office/word/2018/wordml/cex" xmlns:w16cid="http://schemas.microsoft.com/office/word/2016/wordml/cid" xmlns:w16="http://schemas.microsoft.com/office/word/2018/wordml" xmlns:w16sdtdh="http://schemas.microsoft.com/office/word/2020/wordml/sdtdatahash" xmlns:w16se="http://schemas.microsoft.com/office/word/2015/wordml/symex" mc:Ignorable="w14 w15 w16se w16cid w16 w16cex w16sdtdh">
+<w:styles xmlns:r="http://schemas.openxmlformats.org/officeDocument/2006/relationships" xmlns:w="http://schemas.openxmlformats.org/wordprocessingml/2006/main">
   <w:docDefaults>
     <w:rPrDefault>
       <w:rPr>
@@ -5231,383 +5126,144 @@
       </w:pPr>
     </w:pPrDefault>
   </w:docDefaults>
-  <w:latentStyles w:defLockedState="0" w:defUIPriority="99" w:defSemiHidden="0" w:defUnhideWhenUsed="0" w:defQFormat="0" w:count="376">
-    <w:lsdException w:name="Normal" w:uiPriority="0" w:qFormat="1"/>
-    <w:lsdException w:name="heading 1" w:uiPriority="9" w:qFormat="1"/>
-    <w:lsdException w:name="heading 2" w:semiHidden="1" w:uiPriority="9" w:unhideWhenUsed="1" w:qFormat="1"/>
-    <w:lsdException w:name="heading 3" w:semiHidden="1" w:uiPriority="9" w:unhideWhenUsed="1" w:qFormat="1"/>
-    <w:lsdException w:name="heading 4" w:semiHidden="1" w:uiPriority="9" w:unhideWhenUsed="1" w:qFormat="1"/>
-    <w:lsdException w:name="heading 5" w:semiHidden="1" w:uiPriority="9" w:unhideWhenUsed="1" w:qFormat="1"/>
-    <w:lsdException w:name="heading 6" w:semiHidden="1" w:uiPriority="9" w:unhideWhenUsed="1" w:qFormat="1"/>
-    <w:lsdException w:name="heading 7" w:semiHidden="1" w:uiPriority="9" w:unhideWhenUsed="1" w:qFormat="1"/>
-    <w:lsdException w:name="heading 8" w:semiHidden="1" w:uiPriority="9" w:unhideWhenUsed="1" w:qFormat="1"/>
-    <w:lsdException w:name="heading 9" w:semiHidden="1" w:uiPriority="9" w:unhideWhenUsed="1" w:qFormat="1"/>
-    <w:lsdException w:name="index 1" w:semiHidden="1" w:unhideWhenUsed="1"/>
-    <w:lsdException w:name="index 2" w:semiHidden="1" w:unhideWhenUsed="1"/>
-    <w:lsdException w:name="index 3" w:semiHidden="1" w:unhideWhenUsed="1"/>
-    <w:lsdException w:name="index 4" w:semiHidden="1" w:unhideWhenUsed="1"/>
-    <w:lsdException w:name="index 5" w:semiHidden="1" w:unhideWhenUsed="1"/>
-    <w:lsdException w:name="index 6" w:semiHidden="1" w:unhideWhenUsed="1"/>
-    <w:lsdException w:name="index 7" w:semiHidden="1" w:unhideWhenUsed="1"/>
-    <w:lsdException w:name="index 8" w:semiHidden="1" w:unhideWhenUsed="1"/>
-    <w:lsdException w:name="index 9" w:semiHidden="1" w:unhideWhenUsed="1"/>
-    <w:lsdException w:name="toc 1" w:semiHidden="1" w:uiPriority="39" w:unhideWhenUsed="1"/>
-    <w:lsdException w:name="toc 2" w:semiHidden="1" w:uiPriority="39" w:unhideWhenUsed="1"/>
-    <w:lsdException w:name="toc 3" w:semiHidden="1" w:uiPriority="39" w:unhideWhenUsed="1"/>
-    <w:lsdException w:name="toc 4" w:semiHidden="1" w:uiPriority="39" w:unhideWhenUsed="1"/>
-    <w:lsdException w:name="toc 5" w:semiHidden="1" w:uiPriority="39" w:unhideWhenUsed="1"/>
-    <w:lsdException w:name="toc 6" w:semiHidden="1" w:uiPriority="39" w:unhideWhenUsed="1"/>
-    <w:lsdException w:name="toc 7" w:semiHidden="1" w:uiPriority="39" w:unhideWhenUsed="1"/>
-    <w:lsdException w:name="toc 8" w:semiHidden="1" w:uiPriority="39" w:unhideWhenUsed="1"/>
-    <w:lsdException w:name="toc 9" w:semiHidden="1" w:uiPriority="39" w:unhideWhenUsed="1"/>
-    <w:lsdException w:name="Normal Indent" w:semiHidden="1" w:unhideWhenUsed="1"/>
-    <w:lsdException w:name="footnote text" w:semiHidden="1" w:unhideWhenUsed="1"/>
-    <w:lsdException w:name="annotation text" w:semiHidden="1" w:unhideWhenUsed="1"/>
-    <w:lsdException w:name="header" w:semiHidden="1" w:unhideWhenUsed="1"/>
-    <w:lsdException w:name="footer" w:semiHidden="1" w:unhideWhenUsed="1"/>
-    <w:lsdException w:name="index heading" w:semiHidden="1" w:unhideWhenUsed="1"/>
-    <w:lsdException w:name="caption" w:semiHidden="1" w:uiPriority="35" w:unhideWhenUsed="1" w:qFormat="1"/>
-    <w:lsdException w:name="table of figures" w:semiHidden="1" w:unhideWhenUsed="1"/>
-    <w:lsdException w:name="envelope address" w:semiHidden="1" w:unhideWhenUsed="1"/>
-    <w:lsdException w:name="envelope return" w:semiHidden="1" w:unhideWhenUsed="1"/>
-    <w:lsdException w:name="footnote reference" w:semiHidden="1" w:unhideWhenUsed="1"/>
-    <w:lsdException w:name="annotation reference" w:semiHidden="1" w:unhideWhenUsed="1"/>
-    <w:lsdException w:name="line number" w:semiHidden="1" w:unhideWhenUsed="1"/>
-    <w:lsdException w:name="page number" w:semiHidden="1" w:unhideWhenUsed="1"/>
-    <w:lsdException w:name="endnote reference" w:semiHidden="1" w:unhideWhenUsed="1"/>
-    <w:lsdException w:name="endnote text" w:semiHidden="1" w:unhideWhenUsed="1"/>
-    <w:lsdException w:name="table of authorities" w:semiHidden="1" w:unhideWhenUsed="1"/>
-    <w:lsdException w:name="macro" w:semiHidden="1" w:unhideWhenUsed="1"/>
-    <w:lsdException w:name="toa heading" w:semiHidden="1" w:unhideWhenUsed="1"/>
-    <w:lsdException w:name="List" w:semiHidden="1" w:unhideWhenUsed="1"/>
-    <w:lsdException w:name="List Bullet" w:semiHidden="1" w:unhideWhenUsed="1"/>
-    <w:lsdException w:name="List Number" w:semiHidden="1" w:unhideWhenUsed="1"/>
-    <w:lsdException w:name="List 2" w:semiHidden="1" w:unhideWhenUsed="1"/>
-    <w:lsdException w:name="List 3" w:semiHidden="1" w:unhideWhenUsed="1"/>
-    <w:lsdException w:name="List 4" w:semiHidden="1" w:unhideWhenUsed="1"/>
-    <w:lsdException w:name="List 5" w:semiHidden="1" w:unhideWhenUsed="1"/>
-    <w:lsdException w:name="List Bullet 2" w:semiHidden="1" w:unhideWhenUsed="1"/>
-    <w:lsdException w:name="List Bullet 3" w:semiHidden="1" w:unhideWhenUsed="1"/>
-    <w:lsdException w:name="List Bullet 4" w:semiHidden="1" w:unhideWhenUsed="1"/>
-    <w:lsdException w:name="List Bullet 5" w:semiHidden="1" w:unhideWhenUsed="1"/>
-    <w:lsdException w:name="List Number 2" w:semiHidden="1" w:unhideWhenUsed="1"/>
-    <w:lsdException w:name="List Number 3" w:semiHidden="1" w:unhideWhenUsed="1"/>
-    <w:lsdException w:name="List Number 4" w:semiHidden="1" w:unhideWhenUsed="1"/>
-    <w:lsdException w:name="List Number 5" w:semiHidden="1" w:unhideWhenUsed="1"/>
-    <w:lsdException w:name="Title" w:uiPriority="10" w:qFormat="1"/>
-    <w:lsdException w:name="Closing" w:semiHidden="1" w:unhideWhenUsed="1"/>
-    <w:lsdException w:name="Signature" w:semiHidden="1" w:unhideWhenUsed="1"/>
-    <w:lsdException w:name="Default Paragraph Font" w:semiHidden="1" w:uiPriority="1" w:unhideWhenUsed="1"/>
-    <w:lsdException w:name="Body Text" w:semiHidden="1" w:unhideWhenUsed="1"/>
-    <w:lsdException w:name="Body Text Indent" w:semiHidden="1" w:unhideWhenUsed="1"/>
-    <w:lsdException w:name="List Continue" w:semiHidden="1" w:unhideWhenUsed="1"/>
-    <w:lsdException w:name="List Continue 2" w:semiHidden="1" w:unhideWhenUsed="1"/>
-    <w:lsdException w:name="List Continue 3" w:semiHidden="1" w:unhideWhenUsed="1"/>
-    <w:lsdException w:name="List Continue 4" w:semiHidden="1" w:unhideWhenUsed="1"/>
-    <w:lsdException w:name="List Continue 5" w:semiHidden="1" w:unhideWhenUsed="1"/>
-    <w:lsdException w:name="Message Header" w:semiHidden="1" w:unhideWhenUsed="1"/>
-    <w:lsdException w:name="Subtitle" w:uiPriority="11" w:qFormat="1"/>
-    <w:lsdException w:name="Salutation" w:semiHidden="1" w:unhideWhenUsed="1"/>
-    <w:lsdException w:name="Date" w:semiHidden="1" w:unhideWhenUsed="1"/>
-    <w:lsdException w:name="Body Text First Indent" w:semiHidden="1" w:unhideWhenUsed="1"/>
-    <w:lsdException w:name="Body Text First Indent 2" w:semiHidden="1" w:unhideWhenUsed="1"/>
-    <w:lsdException w:name="Note Heading" w:semiHidden="1" w:unhideWhenUsed="1"/>
-    <w:lsdException w:name="Body Text 2" w:semiHidden="1" w:unhideWhenUsed="1"/>
-    <w:lsdException w:name="Body Text 3" w:semiHidden="1" w:unhideWhenUsed="1"/>
-    <w:lsdException w:name="Body Text Indent 2" w:semiHidden="1" w:unhideWhenUsed="1"/>
-    <w:lsdException w:name="Body Text Indent 3" w:semiHidden="1" w:unhideWhenUsed="1"/>
-    <w:lsdException w:name="Block Text" w:semiHidden="1" w:unhideWhenUsed="1"/>
-    <w:lsdException w:name="Hyperlink" w:semiHidden="1" w:unhideWhenUsed="1"/>
-    <w:lsdException w:name="FollowedHyperlink" w:semiHidden="1" w:unhideWhenUsed="1"/>
-    <w:lsdException w:name="Strong" w:uiPriority="22" w:qFormat="1"/>
-    <w:lsdException w:name="Emphasis" w:uiPriority="20" w:qFormat="1"/>
-    <w:lsdException w:name="Document Map" w:semiHidden="1" w:unhideWhenUsed="1"/>
-    <w:lsdException w:name="Plain Text" w:semiHidden="1" w:unhideWhenUsed="1"/>
-    <w:lsdException w:name="E-mail Signature" w:semiHidden="1" w:unhideWhenUsed="1"/>
-    <w:lsdException w:name="HTML Top of Form" w:semiHidden="1" w:unhideWhenUsed="1"/>
-    <w:lsdException w:name="HTML Bottom of Form" w:semiHidden="1" w:unhideWhenUsed="1"/>
-    <w:lsdException w:name="Normal (Web)" w:semiHidden="1" w:unhideWhenUsed="1"/>
-    <w:lsdException w:name="HTML Acronym" w:semiHidden="1" w:unhideWhenUsed="1"/>
-    <w:lsdException w:name="HTML Address" w:semiHidden="1" w:unhideWhenUsed="1"/>
-    <w:lsdException w:name="HTML Cite" w:semiHidden="1" w:unhideWhenUsed="1"/>
-    <w:lsdException w:name="HTML Code" w:semiHidden="1" w:unhideWhenUsed="1"/>
-    <w:lsdException w:name="HTML Definition" w:semiHidden="1" w:unhideWhenUsed="1"/>
-    <w:lsdException w:name="HTML Keyboard" w:semiHidden="1" w:unhideWhenUsed="1"/>
-    <w:lsdException w:name="HTML Preformatted" w:semiHidden="1" w:unhideWhenUsed="1"/>
-    <w:lsdException w:name="HTML Sample" w:semiHidden="1" w:unhideWhenUsed="1"/>
-    <w:lsdException w:name="HTML Typewriter" w:semiHidden="1" w:unhideWhenUsed="1"/>
-    <w:lsdException w:name="HTML Variable" w:semiHidden="1" w:unhideWhenUsed="1"/>
-    <w:lsdException w:name="Normal Table" w:semiHidden="1" w:unhideWhenUsed="1"/>
-    <w:lsdException w:name="annotation subject" w:semiHidden="1" w:unhideWhenUsed="1"/>
-    <w:lsdException w:name="No List" w:semiHidden="1" w:unhideWhenUsed="1"/>
-    <w:lsdException w:name="Outline List 1" w:semiHidden="1" w:unhideWhenUsed="1"/>
-    <w:lsdException w:name="Outline List 2" w:semiHidden="1" w:unhideWhenUsed="1"/>
-    <w:lsdException w:name="Outline List 3" w:semiHidden="1" w:unhideWhenUsed="1"/>
-    <w:lsdException w:name="Table Simple 1" w:semiHidden="1" w:unhideWhenUsed="1"/>
-    <w:lsdException w:name="Table Simple 2" w:semiHidden="1" w:unhideWhenUsed="1"/>
-    <w:lsdException w:name="Table Simple 3" w:semiHidden="1" w:unhideWhenUsed="1"/>
-    <w:lsdException w:name="Table Classic 1" w:semiHidden="1" w:unhideWhenUsed="1"/>
-    <w:lsdException w:name="Table Classic 2" w:semiHidden="1" w:unhideWhenUsed="1"/>
-    <w:lsdException w:name="Table Classic 3" w:semiHidden="1" w:unhideWhenUsed="1"/>
-    <w:lsdException w:name="Table Classic 4" w:semiHidden="1" w:unhideWhenUsed="1"/>
-    <w:lsdException w:name="Table Colorful 1" w:semiHidden="1" w:unhideWhenUsed="1"/>
-    <w:lsdException w:name="Table Colorful 2" w:semiHidden="1" w:unhideWhenUsed="1"/>
-    <w:lsdException w:name="Table Colorful 3" w:semiHidden="1" w:unhideWhenUsed="1"/>
-    <w:lsdException w:name="Table Columns 1" w:semiHidden="1" w:unhideWhenUsed="1"/>
-    <w:lsdException w:name="Table Columns 2" w:semiHidden="1" w:unhideWhenUsed="1"/>
-    <w:lsdException w:name="Table Columns 3" w:semiHidden="1" w:unhideWhenUsed="1"/>
-    <w:lsdException w:name="Table Columns 4" w:semiHidden="1" w:unhideWhenUsed="1"/>
-    <w:lsdException w:name="Table Columns 5" w:semiHidden="1" w:unhideWhenUsed="1"/>
-    <w:lsdException w:name="Table Grid 1" w:semiHidden="1" w:unhideWhenUsed="1"/>
-    <w:lsdException w:name="Table Grid 2" w:semiHidden="1" w:unhideWhenUsed="1"/>
-    <w:lsdException w:name="Table Grid 3" w:semiHidden="1" w:unhideWhenUsed="1"/>
-    <w:lsdException w:name="Table Grid 4" w:semiHidden="1" w:unhideWhenUsed="1"/>
-    <w:lsdException w:name="Table Grid 5" w:semiHidden="1" w:unhideWhenUsed="1"/>
-    <w:lsdException w:name="Table Grid 6" w:semiHidden="1" w:unhideWhenUsed="1"/>
-    <w:lsdException w:name="Table Grid 7" w:semiHidden="1" w:unhideWhenUsed="1"/>
-    <w:lsdException w:name="Table Grid 8" w:semiHidden="1" w:unhideWhenUsed="1"/>
-    <w:lsdException w:name="Table List 1" w:semiHidden="1" w:unhideWhenUsed="1"/>
-    <w:lsdException w:name="Table List 2" w:semiHidden="1" w:unhideWhenUsed="1"/>
-    <w:lsdException w:name="Table List 3" w:semiHidden="1" w:unhideWhenUsed="1"/>
-    <w:lsdException w:name="Table List 4" w:semiHidden="1" w:unhideWhenUsed="1"/>
-    <w:lsdException w:name="Table List 5" w:semiHidden="1" w:unhideWhenUsed="1"/>
-    <w:lsdException w:name="Table List 6" w:semiHidden="1" w:unhideWhenUsed="1"/>
-    <w:lsdException w:name="Table List 7" w:semiHidden="1" w:unhideWhenUsed="1"/>
-    <w:lsdException w:name="Table List 8" w:semiHidden="1" w:unhideWhenUsed="1"/>
-    <w:lsdException w:name="Table 3D effects 1" w:semiHidden="1" w:unhideWhenUsed="1"/>
-    <w:lsdException w:name="Table 3D effects 2" w:semiHidden="1" w:unhideWhenUsed="1"/>
-    <w:lsdException w:name="Table 3D effects 3" w:semiHidden="1" w:unhideWhenUsed="1"/>
-    <w:lsdException w:name="Table Contemporary" w:semiHidden="1" w:unhideWhenUsed="1"/>
-    <w:lsdException w:name="Table Elegant" w:semiHidden="1" w:unhideWhenUsed="1"/>
-    <w:lsdException w:name="Table Professional" w:semiHidden="1" w:unhideWhenUsed="1"/>
-    <w:lsdException w:name="Table Subtle 1" w:semiHidden="1" w:unhideWhenUsed="1"/>
-    <w:lsdException w:name="Table Subtle 2" w:semiHidden="1" w:unhideWhenUsed="1"/>
-    <w:lsdException w:name="Table Web 1" w:semiHidden="1" w:unhideWhenUsed="1"/>
-    <w:lsdException w:name="Table Web 2" w:semiHidden="1" w:unhideWhenUsed="1"/>
-    <w:lsdException w:name="Table Web 3" w:semiHidden="1" w:unhideWhenUsed="1"/>
-    <w:lsdException w:name="Balloon Text" w:semiHidden="1" w:unhideWhenUsed="1"/>
-    <w:lsdException w:name="Table Grid" w:uiPriority="39"/>
-    <w:lsdException w:name="Table Theme" w:semiHidden="1" w:unhideWhenUsed="1"/>
-    <w:lsdException w:name="Placeholder Text" w:semiHidden="1"/>
-    <w:lsdException w:name="No Spacing" w:uiPriority="1" w:qFormat="1"/>
-    <w:lsdException w:name="Light Shading" w:uiPriority="60"/>
-    <w:lsdException w:name="Light List" w:uiPriority="61"/>
-    <w:lsdException w:name="Light Grid" w:uiPriority="62"/>
-    <w:lsdException w:name="Medium Shading 1" w:uiPriority="63"/>
-    <w:lsdException w:name="Medium Shading 2" w:uiPriority="64"/>
-    <w:lsdException w:name="Medium List 1" w:uiPriority="65"/>
-    <w:lsdException w:name="Medium List 2" w:uiPriority="66"/>
-    <w:lsdException w:name="Medium Grid 1" w:uiPriority="67"/>
-    <w:lsdException w:name="Medium Grid 2" w:uiPriority="68"/>
-    <w:lsdException w:name="Medium Grid 3" w:uiPriority="69"/>
-    <w:lsdException w:name="Dark List" w:uiPriority="70"/>
-    <w:lsdException w:name="Colorful Shading" w:uiPriority="71"/>
-    <w:lsdException w:name="Colorful List" w:uiPriority="72"/>
-    <w:lsdException w:name="Colorful Grid" w:uiPriority="73"/>
-    <w:lsdException w:name="Light Shading Accent 1" w:uiPriority="60"/>
-    <w:lsdException w:name="Light List Accent 1" w:uiPriority="61"/>
-    <w:lsdException w:name="Light Grid Accent 1" w:uiPriority="62"/>
-    <w:lsdException w:name="Medium Shading 1 Accent 1" w:uiPriority="63"/>
-    <w:lsdException w:name="Medium Shading 2 Accent 1" w:uiPriority="64"/>
-    <w:lsdException w:name="Medium List 1 Accent 1" w:uiPriority="65"/>
-    <w:lsdException w:name="Revision" w:semiHidden="1"/>
-    <w:lsdException w:name="List Paragraph" w:uiPriority="34" w:qFormat="1"/>
-    <w:lsdException w:name="Quote" w:uiPriority="29" w:qFormat="1"/>
-    <w:lsdException w:name="Intense Quote" w:uiPriority="30" w:qFormat="1"/>
-    <w:lsdException w:name="Medium List 2 Accent 1" w:uiPriority="66"/>
-    <w:lsdException w:name="Medium Grid 1 Accent 1" w:uiPriority="67"/>
-    <w:lsdException w:name="Medium Grid 2 Accent 1" w:uiPriority="68"/>
-    <w:lsdException w:name="Medium Grid 3 Accent 1" w:uiPriority="69"/>
-    <w:lsdException w:name="Dark List Accent 1" w:uiPriority="70"/>
-    <w:lsdException w:name="Colorful Shading Accent 1" w:uiPriority="71"/>
-    <w:lsdException w:name="Colorful List Accent 1" w:uiPriority="72"/>
-    <w:lsdException w:name="Colorful Grid Accent 1" w:uiPriority="73"/>
-    <w:lsdException w:name="Light Shading Accent 2" w:uiPriority="60"/>
-    <w:lsdException w:name="Light List Accent 2" w:uiPriority="61"/>
-    <w:lsdException w:name="Light Grid Accent 2" w:uiPriority="62"/>
-    <w:lsdException w:name="Medium Shading 1 Accent 2" w:uiPriority="63"/>
-    <w:lsdException w:name="Medium Shading 2 Accent 2" w:uiPriority="64"/>
-    <w:lsdException w:name="Medium List 1 Accent 2" w:uiPriority="65"/>
-    <w:lsdException w:name="Medium List 2 Accent 2" w:uiPriority="66"/>
-    <w:lsdException w:name="Medium Grid 1 Accent 2" w:uiPriority="67"/>
-    <w:lsdException w:name="Medium Grid 2 Accent 2" w:uiPriority="68"/>
-    <w:lsdException w:name="Medium Grid 3 Accent 2" w:uiPriority="69"/>
-    <w:lsdException w:name="Dark List Accent 2" w:uiPriority="70"/>
-    <w:lsdException w:name="Colorful Shading Accent 2" w:uiPriority="71"/>
-    <w:lsdException w:name="Colorful List Accent 2" w:uiPriority="72"/>
-    <w:lsdException w:name="Colorful Grid Accent 2" w:uiPriority="73"/>
-    <w:lsdException w:name="Light Shading Accent 3" w:uiPriority="60"/>
-    <w:lsdException w:name="Light List Accent 3" w:uiPriority="61"/>
-    <w:lsdException w:name="Light Grid Accent 3" w:uiPriority="62"/>
-    <w:lsdException w:name="Medium Shading 1 Accent 3" w:uiPriority="63"/>
-    <w:lsdException w:name="Medium Shading 2 Accent 3" w:uiPriority="64"/>
-    <w:lsdException w:name="Medium List 1 Accent 3" w:uiPriority="65"/>
-    <w:lsdException w:name="Medium List 2 Accent 3" w:uiPriority="66"/>
-    <w:lsdException w:name="Medium Grid 1 Accent 3" w:uiPriority="67"/>
-    <w:lsdException w:name="Medium Grid 2 Accent 3" w:uiPriority="68"/>
-    <w:lsdException w:name="Medium Grid 3 Accent 3" w:uiPriority="69"/>
-    <w:lsdException w:name="Dark List Accent 3" w:uiPriority="70"/>
-    <w:lsdException w:name="Colorful Shading Accent 3" w:uiPriority="71"/>
-    <w:lsdException w:name="Colorful List Accent 3" w:uiPriority="72"/>
-    <w:lsdException w:name="Colorful Grid Accent 3" w:uiPriority="73"/>
-    <w:lsdException w:name="Light Shading Accent 4" w:uiPriority="60"/>
-    <w:lsdException w:name="Light List Accent 4" w:uiPriority="61"/>
-    <w:lsdException w:name="Light Grid Accent 4" w:uiPriority="62"/>
-    <w:lsdException w:name="Medium Shading 1 Accent 4" w:uiPriority="63"/>
-    <w:lsdException w:name="Medium Shading 2 Accent 4" w:uiPriority="64"/>
-    <w:lsdException w:name="Medium List 1 Accent 4" w:uiPriority="65"/>
-    <w:lsdException w:name="Medium List 2 Accent 4" w:uiPriority="66"/>
-    <w:lsdException w:name="Medium Grid 1 Accent 4" w:uiPriority="67"/>
-    <w:lsdException w:name="Medium Grid 2 Accent 4" w:uiPriority="68"/>
-    <w:lsdException w:name="Medium Grid 3 Accent 4" w:uiPriority="69"/>
-    <w:lsdException w:name="Dark List Accent 4" w:uiPriority="70"/>
-    <w:lsdException w:name="Colorful Shading Accent 4" w:uiPriority="71"/>
-    <w:lsdException w:name="Colorful List Accent 4" w:uiPriority="72"/>
-    <w:lsdException w:name="Colorful Grid Accent 4" w:uiPriority="73"/>
-    <w:lsdException w:name="Light Shading Accent 5" w:uiPriority="60"/>
-    <w:lsdException w:name="Light List Accent 5" w:uiPriority="61"/>
-    <w:lsdException w:name="Light Grid Accent 5" w:uiPriority="62"/>
-    <w:lsdException w:name="Medium Shading 1 Accent 5" w:uiPriority="63"/>
-    <w:lsdException w:name="Medium Shading 2 Accent 5" w:uiPriority="64"/>
-    <w:lsdException w:name="Medium List 1 Accent 5" w:uiPriority="65"/>
-    <w:lsdException w:name="Medium List 2 Accent 5" w:uiPriority="66"/>
-    <w:lsdException w:name="Medium Grid 1 Accent 5" w:uiPriority="67"/>
-    <w:lsdException w:name="Medium Grid 2 Accent 5" w:uiPriority="68"/>
-    <w:lsdException w:name="Medium Grid 3 Accent 5" w:uiPriority="69"/>
-    <w:lsdException w:name="Dark List Accent 5" w:uiPriority="70"/>
-    <w:lsdException w:name="Colorful Shading Accent 5" w:uiPriority="71"/>
-    <w:lsdException w:name="Colorful List Accent 5" w:uiPriority="72"/>
-    <w:lsdException w:name="Colorful Grid Accent 5" w:uiPriority="73"/>
-    <w:lsdException w:name="Light Shading Accent 6" w:uiPriority="60"/>
-    <w:lsdException w:name="Light List Accent 6" w:uiPriority="61"/>
-    <w:lsdException w:name="Light Grid Accent 6" w:uiPriority="62"/>
-    <w:lsdException w:name="Medium Shading 1 Accent 6" w:uiPriority="63"/>
-    <w:lsdException w:name="Medium Shading 2 Accent 6" w:uiPriority="64"/>
-    <w:lsdException w:name="Medium List 1 Accent 6" w:uiPriority="65"/>
-    <w:lsdException w:name="Medium List 2 Accent 6" w:uiPriority="66"/>
-    <w:lsdException w:name="Medium Grid 1 Accent 6" w:uiPriority="67"/>
-    <w:lsdException w:name="Medium Grid 2 Accent 6" w:uiPriority="68"/>
-    <w:lsdException w:name="Medium Grid 3 Accent 6" w:uiPriority="69"/>
-    <w:lsdException w:name="Dark List Accent 6" w:uiPriority="70"/>
-    <w:lsdException w:name="Colorful Shading Accent 6" w:uiPriority="71"/>
-    <w:lsdException w:name="Colorful List Accent 6" w:uiPriority="72"/>
-    <w:lsdException w:name="Colorful Grid Accent 6" w:uiPriority="73"/>
-    <w:lsdException w:name="Subtle Emphasis" w:uiPriority="19" w:qFormat="1"/>
-    <w:lsdException w:name="Intense Emphasis" w:uiPriority="21" w:qFormat="1"/>
-    <w:lsdException w:name="Subtle Reference" w:uiPriority="31" w:qFormat="1"/>
-    <w:lsdException w:name="Intense Reference" w:uiPriority="32" w:qFormat="1"/>
-    <w:lsdException w:name="Book Title" w:uiPriority="33" w:qFormat="1"/>
-    <w:lsdException w:name="Bibliography" w:semiHidden="1" w:uiPriority="37" w:unhideWhenUsed="1"/>
-    <w:lsdException w:name="TOC Heading" w:semiHidden="1" w:uiPriority="39" w:unhideWhenUsed="1" w:qFormat="1"/>
-    <w:lsdException w:name="Plain Table 1" w:uiPriority="41"/>
-    <w:lsdException w:name="Plain Table 2" w:uiPriority="42"/>
-    <w:lsdException w:name="Plain Table 3" w:uiPriority="43"/>
-    <w:lsdException w:name="Plain Table 4" w:uiPriority="44"/>
-    <w:lsdException w:name="Plain Table 5" w:uiPriority="45"/>
-    <w:lsdException w:name="Grid Table Light" w:uiPriority="40"/>
-    <w:lsdException w:name="Grid Table 1 Light" w:uiPriority="46"/>
-    <w:lsdException w:name="Grid Table 2" w:uiPriority="47"/>
-    <w:lsdException w:name="Grid Table 3" w:uiPriority="48"/>
-    <w:lsdException w:name="Grid Table 4" w:uiPriority="49"/>
-    <w:lsdException w:name="Grid Table 5 Dark" w:uiPriority="50"/>
-    <w:lsdException w:name="Grid Table 6 Colorful" w:uiPriority="51"/>
-    <w:lsdException w:name="Grid Table 7 Colorful" w:uiPriority="52"/>
-    <w:lsdException w:name="Grid Table 1 Light Accent 1" w:uiPriority="46"/>
-    <w:lsdException w:name="Grid Table 2 Accent 1" w:uiPriority="47"/>
-    <w:lsdException w:name="Grid Table 3 Accent 1" w:uiPriority="48"/>
-    <w:lsdException w:name="Grid Table 4 Accent 1" w:uiPriority="49"/>
-    <w:lsdException w:name="Grid Table 5 Dark Accent 1" w:uiPriority="50"/>
-    <w:lsdException w:name="Grid Table 6 Colorful Accent 1" w:uiPriority="51"/>
-    <w:lsdException w:name="Grid Table 7 Colorful Accent 1" w:uiPriority="52"/>
-    <w:lsdException w:name="Grid Table 1 Light Accent 2" w:uiPriority="46"/>
-    <w:lsdException w:name="Grid Table 2 Accent 2" w:uiPriority="47"/>
-    <w:lsdException w:name="Grid Table 3 Accent 2" w:uiPriority="48"/>
-    <w:lsdException w:name="Grid Table 4 Accent 2" w:uiPriority="49"/>
-    <w:lsdException w:name="Grid Table 5 Dark Accent 2" w:uiPriority="50"/>
-    <w:lsdException w:name="Grid Table 6 Colorful Accent 2" w:uiPriority="51"/>
-    <w:lsdException w:name="Grid Table 7 Colorful Accent 2" w:uiPriority="52"/>
-    <w:lsdException w:name="Grid Table 1 Light Accent 3" w:uiPriority="46"/>
-    <w:lsdException w:name="Grid Table 2 Accent 3" w:uiPriority="47"/>
-    <w:lsdException w:name="Grid Table 3 Accent 3" w:uiPriority="48"/>
-    <w:lsdException w:name="Grid Table 4 Accent 3" w:uiPriority="49"/>
-    <w:lsdException w:name="Grid Table 5 Dark Accent 3" w:uiPriority="50"/>
-    <w:lsdException w:name="Grid Table 6 Colorful Accent 3" w:uiPriority="51"/>
-    <w:lsdException w:name="Grid Table 7 Colorful Accent 3" w:uiPriority="52"/>
-    <w:lsdException w:name="Grid Table 1 Light Accent 4" w:uiPriority="46"/>
-    <w:lsdException w:name="Grid Table 2 Accent 4" w:uiPriority="47"/>
-    <w:lsdException w:name="Grid Table 3 Accent 4" w:uiPriority="48"/>
-    <w:lsdException w:name="Grid Table 4 Accent 4" w:uiPriority="49"/>
-    <w:lsdException w:name="Grid Table 5 Dark Accent 4" w:uiPriority="50"/>
-    <w:lsdException w:name="Grid Table 6 Colorful Accent 4" w:uiPriority="51"/>
-    <w:lsdException w:name="Grid Table 7 Colorful Accent 4" w:uiPriority="52"/>
-    <w:lsdException w:name="Grid Table 1 Light Accent 5" w:uiPriority="46"/>
-    <w:lsdException w:name="Grid Table 2 Accent 5" w:uiPriority="47"/>
-    <w:lsdException w:name="Grid Table 3 Accent 5" w:uiPriority="48"/>
-    <w:lsdException w:name="Grid Table 4 Accent 5" w:uiPriority="49"/>
-    <w:lsdException w:name="Grid Table 5 Dark Accent 5" w:uiPriority="50"/>
-    <w:lsdException w:name="Grid Table 6 Colorful Accent 5" w:uiPriority="51"/>
-    <w:lsdException w:name="Grid Table 7 Colorful Accent 5" w:uiPriority="52"/>
-    <w:lsdException w:name="Grid Table 1 Light Accent 6" w:uiPriority="46"/>
-    <w:lsdException w:name="Grid Table 2 Accent 6" w:uiPriority="47"/>
-    <w:lsdException w:name="Grid Table 3 Accent 6" w:uiPriority="48"/>
-    <w:lsdException w:name="Grid Table 4 Accent 6" w:uiPriority="49"/>
-    <w:lsdException w:name="Grid Table 5 Dark Accent 6" w:uiPriority="50"/>
-    <w:lsdException w:name="Grid Table 6 Colorful Accent 6" w:uiPriority="51"/>
-    <w:lsdException w:name="Grid Table 7 Colorful Accent 6" w:uiPriority="52"/>
-    <w:lsdException w:name="List Table 1 Light" w:uiPriority="46"/>
-    <w:lsdException w:name="List Table 2" w:uiPriority="47"/>
-    <w:lsdException w:name="List Table 3" w:uiPriority="48"/>
-    <w:lsdException w:name="List Table 4" w:uiPriority="49"/>
-    <w:lsdException w:name="List Table 5 Dark" w:uiPriority="50"/>
-    <w:lsdException w:name="List Table 6 Colorful" w:uiPriority="51"/>
-    <w:lsdException w:name="List Table 7 Colorful" w:uiPriority="52"/>
-    <w:lsdException w:name="List Table 1 Light Accent 1" w:uiPriority="46"/>
-    <w:lsdException w:name="List Table 2 Accent 1" w:uiPriority="47"/>
-    <w:lsdException w:name="List Table 3 Accent 1" w:uiPriority="48"/>
-    <w:lsdException w:name="List Table 4 Accent 1" w:uiPriority="49"/>
-    <w:lsdException w:name="List Table 5 Dark Accent 1" w:uiPriority="50"/>
-    <w:lsdException w:name="List Table 6 Colorful Accent 1" w:uiPriority="51"/>
-    <w:lsdException w:name="List Table 7 Colorful Accent 1" w:uiPriority="52"/>
-    <w:lsdException w:name="List Table 1 Light Accent 2" w:uiPriority="46"/>
-    <w:lsdException w:name="List Table 2 Accent 2" w:uiPriority="47"/>
-    <w:lsdException w:name="List Table 3 Accent 2" w:uiPriority="48"/>
-    <w:lsdException w:name="List Table 4 Accent 2" w:uiPriority="49"/>
-    <w:lsdException w:name="List Table 5 Dark Accent 2" w:uiPriority="50"/>
-    <w:lsdException w:name="List Table 6 Colorful Accent 2" w:uiPriority="51"/>
-    <w:lsdException w:name="List Table 7 Colorful Accent 2" w:uiPriority="52"/>
-    <w:lsdException w:name="List Table 1 Light Accent 3" w:uiPriority="46"/>
-    <w:lsdException w:name="List Table 2 Accent 3" w:uiPriority="47"/>
-    <w:lsdException w:name="List Table 3 Accent 3" w:uiPriority="48"/>
-    <w:lsdException w:name="List Table 4 Accent 3" w:uiPriority="49"/>
-    <w:lsdException w:name="List Table 5 Dark Accent 3" w:uiPriority="50"/>
-    <w:lsdException w:name="List Table 6 Colorful Accent 3" w:uiPriority="51"/>
-    <w:lsdException w:name="List Table 7 Colorful Accent 3" w:uiPriority="52"/>
-    <w:lsdException w:name="List Table 1 Light Accent 4" w:uiPriority="46"/>
-    <w:lsdException w:name="List Table 2 Accent 4" w:uiPriority="47"/>
-    <w:lsdException w:name="List Table 3 Accent 4" w:uiPriority="48"/>
-    <w:lsdException w:name="List Table 4 Accent 4" w:uiPriority="49"/>
-    <w:lsdException w:name="List Table 5 Dark Accent 4" w:uiPriority="50"/>
-    <w:lsdException w:name="List Table 6 Colorful Accent 4" w:uiPriority="51"/>
-    <w:lsdException w:name="List Table 7 Colorful Accent 4" w:uiPriority="52"/>
-    <w:lsdException w:name="List Table 1 Light Accent 5" w:uiPriority="46"/>
-    <w:lsdException w:name="List Table 2 Accent 5" w:uiPriority="47"/>
-    <w:lsdException w:name="List Table 3 Accent 5" w:uiPriority="48"/>
-    <w:lsdException w:name="List Table 4 Accent 5" w:uiPriority="49"/>
-    <w:lsdException w:name="List Table 5 Dark Accent 5" w:uiPriority="50"/>
-    <w:lsdException w:name="List Table 6 Colorful Accent 5" w:uiPriority="51"/>
-    <w:lsdException w:name="List Table 7 Colorful Accent 5" w:uiPriority="52"/>
-    <w:lsdException w:name="List Table 1 Light Accent 6" w:uiPriority="46"/>
-    <w:lsdException w:name="List Table 2 Accent 6" w:uiPriority="47"/>
-    <w:lsdException w:name="List Table 3 Accent 6" w:uiPriority="48"/>
-    <w:lsdException w:name="List Table 4 Accent 6" w:uiPriority="49"/>
-    <w:lsdException w:name="List Table 5 Dark Accent 6" w:uiPriority="50"/>
-    <w:lsdException w:name="List Table 6 Colorful Accent 6" w:uiPriority="51"/>
-    <w:lsdException w:name="List Table 7 Colorful Accent 6" w:uiPriority="52"/>
-    <w:lsdException w:name="Mention" w:semiHidden="1" w:unhideWhenUsed="1"/>
-    <w:lsdException w:name="Smart Hyperlink" w:semiHidden="1" w:unhideWhenUsed="1"/>
-    <w:lsdException w:name="Hashtag" w:semiHidden="1" w:unhideWhenUsed="1"/>
-    <w:lsdException w:name="Unresolved Mention" w:semiHidden="1" w:unhideWhenUsed="1"/>
-    <w:lsdException w:name="Smart Link" w:semiHidden="1" w:unhideWhenUsed="1"/>
+  <w:latentStyles w:defLockedState="0" w:defUIPriority="99" w:defSemiHidden="1" w:defUnhideWhenUsed="1" w:defQFormat="0" w:count="267">
+    <w:lsdException w:name="Normal" w:semiHidden="0" w:uiPriority="0" w:unhideWhenUsed="0" w:qFormat="1"/>
+    <w:lsdException w:name="heading 1" w:semiHidden="0" w:uiPriority="9" w:unhideWhenUsed="0" w:qFormat="1"/>
+    <w:lsdException w:name="heading 2" w:uiPriority="9" w:qFormat="1"/>
+    <w:lsdException w:name="heading 3" w:uiPriority="9" w:qFormat="1"/>
+    <w:lsdException w:name="heading 4" w:uiPriority="9" w:qFormat="1"/>
+    <w:lsdException w:name="heading 5" w:uiPriority="9" w:qFormat="1"/>
+    <w:lsdException w:name="heading 6" w:uiPriority="9" w:qFormat="1"/>
+    <w:lsdException w:name="heading 7" w:uiPriority="9" w:qFormat="1"/>
+    <w:lsdException w:name="heading 8" w:uiPriority="9" w:qFormat="1"/>
+    <w:lsdException w:name="heading 9" w:uiPriority="9" w:qFormat="1"/>
+    <w:lsdException w:name="toc 1" w:uiPriority="39"/>
+    <w:lsdException w:name="toc 2" w:uiPriority="39"/>
+    <w:lsdException w:name="toc 3" w:uiPriority="39"/>
+    <w:lsdException w:name="toc 4" w:uiPriority="39"/>
+    <w:lsdException w:name="toc 5" w:uiPriority="39"/>
+    <w:lsdException w:name="toc 6" w:uiPriority="39"/>
+    <w:lsdException w:name="toc 7" w:uiPriority="39"/>
+    <w:lsdException w:name="toc 8" w:uiPriority="39"/>
+    <w:lsdException w:name="toc 9" w:uiPriority="39"/>
+    <w:lsdException w:name="caption" w:uiPriority="35" w:qFormat="1"/>
+    <w:lsdException w:name="Title" w:semiHidden="0" w:uiPriority="10" w:unhideWhenUsed="0" w:qFormat="1"/>
+    <w:lsdException w:name="Default Paragraph Font" w:uiPriority="1"/>
+    <w:lsdException w:name="Subtitle" w:semiHidden="0" w:uiPriority="11" w:unhideWhenUsed="0" w:qFormat="1"/>
+    <w:lsdException w:name="Strong" w:semiHidden="0" w:uiPriority="22" w:unhideWhenUsed="0" w:qFormat="1"/>
+    <w:lsdException w:name="Emphasis" w:semiHidden="0" w:uiPriority="20" w:unhideWhenUsed="0" w:qFormat="1"/>
+    <w:lsdException w:name="Table Grid" w:semiHidden="0" w:uiPriority="39" w:unhideWhenUsed="0"/>
+    <w:lsdException w:name="Placeholder Text" w:unhideWhenUsed="0"/>
+    <w:lsdException w:name="No Spacing" w:semiHidden="0" w:uiPriority="1" w:unhideWhenUsed="0" w:qFormat="1"/>
+    <w:lsdException w:name="Light Shading" w:semiHidden="0" w:uiPriority="60" w:unhideWhenUsed="0"/>
+    <w:lsdException w:name="Light List" w:semiHidden="0" w:uiPriority="61" w:unhideWhenUsed="0"/>
+    <w:lsdException w:name="Light Grid" w:semiHidden="0" w:uiPriority="62" w:unhideWhenUsed="0"/>
+    <w:lsdException w:name="Medium Shading 1" w:semiHidden="0" w:uiPriority="63" w:unhideWhenUsed="0"/>
+    <w:lsdException w:name="Medium Shading 2" w:semiHidden="0" w:uiPriority="64" w:unhideWhenUsed="0"/>
+    <w:lsdException w:name="Medium List 1" w:semiHidden="0" w:uiPriority="65" w:unhideWhenUsed="0"/>
+    <w:lsdException w:name="Medium List 2" w:semiHidden="0" w:uiPriority="66" w:unhideWhenUsed="0"/>
+    <w:lsdException w:name="Medium Grid 1" w:semiHidden="0" w:uiPriority="67" w:unhideWhenUsed="0"/>
+    <w:lsdException w:name="Medium Grid 2" w:semiHidden="0" w:uiPriority="68" w:unhideWhenUsed="0"/>
+    <w:lsdException w:name="Medium Grid 3" w:semiHidden="0" w:uiPriority="69" w:unhideWhenUsed="0"/>
+    <w:lsdException w:name="Dark List" w:semiHidden="0" w:uiPriority="70" w:unhideWhenUsed="0"/>
+    <w:lsdException w:name="Colorful Shading" w:semiHidden="0" w:uiPriority="71" w:unhideWhenUsed="0"/>
+    <w:lsdException w:name="Colorful List" w:semiHidden="0" w:uiPriority="72" w:unhideWhenUsed="0"/>
+    <w:lsdException w:name="Colorful Grid" w:semiHidden="0" w:uiPriority="73" w:unhideWhenUsed="0"/>
+    <w:lsdException w:name="Light Shading Accent 1" w:semiHidden="0" w:uiPriority="60" w:unhideWhenUsed="0"/>
+    <w:lsdException w:name="Light List Accent 1" w:semiHidden="0" w:uiPriority="61" w:unhideWhenUsed="0"/>
+    <w:lsdException w:name="Light Grid Accent 1" w:semiHidden="0" w:uiPriority="62" w:unhideWhenUsed="0"/>
+    <w:lsdException w:name="Medium Shading 1 Accent 1" w:semiHidden="0" w:uiPriority="63" w:unhideWhenUsed="0"/>
+    <w:lsdException w:name="Medium Shading 2 Accent 1" w:semiHidden="0" w:uiPriority="64" w:unhideWhenUsed="0"/>
+    <w:lsdException w:name="Medium List 1 Accent 1" w:semiHidden="0" w:uiPriority="65" w:unhideWhenUsed="0"/>
+    <w:lsdException w:name="Revision" w:unhideWhenUsed="0"/>
+    <w:lsdException w:name="List Paragraph" w:semiHidden="0" w:uiPriority="34" w:unhideWhenUsed="0" w:qFormat="1"/>
+    <w:lsdException w:name="Quote" w:semiHidden="0" w:uiPriority="29" w:unhideWhenUsed="0" w:qFormat="1"/>
+    <w:lsdException w:name="Intense Quote" w:semiHidden="0" w:uiPriority="30" w:unhideWhenUsed="0" w:qFormat="1"/>
+    <w:lsdException w:name="Medium List 2 Accent 1" w:semiHidden="0" w:uiPriority="66" w:unhideWhenUsed="0"/>
+    <w:lsdException w:name="Medium Grid 1 Accent 1" w:semiHidden="0" w:uiPriority="67" w:unhideWhenUsed="0"/>
+    <w:lsdException w:name="Medium Grid 2 Accent 1" w:semiHidden="0" w:uiPriority="68" w:unhideWhenUsed="0"/>
+    <w:lsdException w:name="Medium Grid 3 Accent 1" w:semiHidden="0" w:uiPriority="69" w:unhideWhenUsed="0"/>
+    <w:lsdException w:name="Dark List Accent 1" w:semiHidden="0" w:uiPriority="70" w:unhideWhenUsed="0"/>
+    <w:lsdException w:name="Colorful Shading Accent 1" w:semiHidden="0" w:uiPriority="71" w:unhideWhenUsed="0"/>
+    <w:lsdException w:name="Colorful List Accent 1" w:semiHidden="0" w:uiPriority="72" w:unhideWhenUsed="0"/>
+    <w:lsdException w:name="Colorful Grid Accent 1" w:semiHidden="0" w:uiPriority="73" w:unhideWhenUsed="0"/>
+    <w:lsdException w:name="Light Shading Accent 2" w:semiHidden="0" w:uiPriority="60" w:unhideWhenUsed="0"/>
+    <w:lsdException w:name="Light List Accent 2" w:semiHidden="0" w:uiPriority="61" w:unhideWhenUsed="0"/>
+    <w:lsdException w:name="Light Grid Accent 2" w:semiHidden="0" w:uiPriority="62" w:unhideWhenUsed="0"/>
+    <w:lsdException w:name="Medium Shading 1 Accent 2" w:semiHidden="0" w:uiPriority="63" w:unhideWhenUsed="0"/>
+    <w:lsdException w:name="Medium Shading 2 Accent 2" w:semiHidden="0" w:uiPriority="64" w:unhideWhenUsed="0"/>
+    <w:lsdException w:name="Medium List 1 Accent 2" w:semiHidden="0" w:uiPriority="65" w:unhideWhenUsed="0"/>
+    <w:lsdException w:name="Medium List 2 Accent 2" w:semiHidden="0" w:uiPriority="66" w:unhideWhenUsed="0"/>
+    <w:lsdException w:name="Medium Grid 1 Accent 2" w:semiHidden="0" w:uiPriority="67" w:unhideWhenUsed="0"/>
+    <w:lsdException w:name="Medium Grid 2 Accent 2" w:semiHidden="0" w:uiPriority="68" w:unhideWhenUsed="0"/>
+    <w:lsdException w:name="Medium Grid 3 Accent 2" w:semiHidden="0" w:uiPriority="69" w:unhideWhenUsed="0"/>
+    <w:lsdException w:name="Dark List Accent 2" w:semiHidden="0" w:uiPriority="70" w:unhideWhenUsed="0"/>
+    <w:lsdException w:name="Colorful Shading Accent 2" w:semiHidden="0" w:uiPriority="71" w:unhideWhenUsed="0"/>
+    <w:lsdException w:name="Colorful List Accent 2" w:semiHidden="0" w:uiPriority="72" w:unhideWhenUsed="0"/>
+    <w:lsdException w:name="Colorful Grid Accent 2" w:semiHidden="0" w:uiPriority="73" w:unhideWhenUsed="0"/>
+    <w:lsdException w:name="Light Shading Accent 3" w:semiHidden="0" w:uiPriority="60" w:unhideWhenUsed="0"/>
+    <w:lsdException w:name="Light List Accent 3" w:semiHidden="0" w:uiPriority="61" w:unhideWhenUsed="0"/>
+    <w:lsdException w:name="Light Grid Accent 3" w:semiHidden="0" w:uiPriority="62" w:unhideWhenUsed="0"/>
+    <w:lsdException w:name="Medium Shading 1 Accent 3" w:semiHidden="0" w:uiPriority="63" w:unhideWhenUsed="0"/>
+    <w:lsdException w:name="Medium Shading 2 Accent 3" w:semiHidden="0" w:uiPriority="64" w:unhideWhenUsed="0"/>
+    <w:lsdException w:name="Medium List 1 Accent 3" w:semiHidden="0" w:uiPriority="65" w:unhideWhenUsed="0"/>
+    <w:lsdException w:name="Medium List 2 Accent 3" w:semiHidden="0" w:uiPriority="66" w:unhideWhenUsed="0"/>
+    <w:lsdException w:name="Medium Grid 1 Accent 3" w:semiHidden="0" w:uiPriority="67" w:unhideWhenUsed="0"/>
+    <w:lsdException w:name="Medium Grid 2 Accent 3" w:semiHidden="0" w:uiPriority="68" w:unhideWhenUsed="0"/>
+    <w:lsdException w:name="Medium Grid 3 Accent 3" w:semiHidden="0" w:uiPriority="69" w:unhideWhenUsed="0"/>
+    <w:lsdException w:name="Dark List Accent 3" w:semiHidden="0" w:uiPriority="70" w:unhideWhenUsed="0"/>
+    <w:lsdException w:name="Colorful Shading Accent 3" w:semiHidden="0" w:uiPriority="71" w:unhideWhenUsed="0"/>
+    <w:lsdException w:name="Colorful List Accent 3" w:semiHidden="0" w:uiPriority="72" w:unhideWhenUsed="0"/>
+    <w:lsdException w:name="Colorful Grid Accent 3" w:semiHidden="0" w:uiPriority="73" w:unhideWhenUsed="0"/>
+    <w:lsdException w:name="Light Shading Accent 4" w:semiHidden="0" w:uiPriority="60" w:unhideWhenUsed="0"/>
+    <w:lsdException w:name="Light List Accent 4" w:semiHidden="0" w:uiPriority="61" w:unhideWhenUsed="0"/>
+    <w:lsdException w:name="Light Grid Accent 4" w:semiHidden="0" w:uiPriority="62" w:unhideWhenUsed="0"/>
+    <w:lsdException w:name="Medium Shading 1 Accent 4" w:semiHidden="0" w:uiPriority="63" w:unhideWhenUsed="0"/>
+    <w:lsdException w:name="Medium Shading 2 Accent 4" w:semiHidden="0" w:uiPriority="64" w:unhideWhenUsed="0"/>
+    <w:lsdException w:name="Medium List 1 Accent 4" w:semiHidden="0" w:uiPriority="65" w:unhideWhenUsed="0"/>
+    <w:lsdException w:name="Medium List 2 Accent 4" w:semiHidden="0" w:uiPriority="66" w:unhideWhenUsed="0"/>
+    <w:lsdException w:name="Medium Grid 1 Accent 4" w:semiHidden="0" w:uiPriority="67" w:unhideWhenUsed="0"/>
+    <w:lsdException w:name="Medium Grid 2 Accent 4" w:semiHidden="0" w:uiPriority="68" w:unhideWhenUsed="0"/>
+    <w:lsdException w:name="Medium Grid 3 Accent 4" w:semiHidden="0" w:uiPriority="69" w:unhideWhenUsed="0"/>
+    <w:lsdException w:name="Dark List Accent 4" w:semiHidden="0" w:uiPriority="70" w:unhideWhenUsed="0"/>
+    <w:lsdException w:name="Colorful Shading Accent 4" w:semiHidden="0" w:uiPriority="71" w:unhideWhenUsed="0"/>
+    <w:lsdException w:name="Colorful List Accent 4" w:semiHidden="0" w:uiPriority="72" w:unhideWhenUsed="0"/>
+    <w:lsdException w:name="Colorful Grid Accent 4" w:semiHidden="0" w:uiPriority="73" w:unhideWhenUsed="0"/>
+    <w:lsdException w:name="Light Shading Accent 5" w:semiHidden="0" w:uiPriority="60" w:unhideWhenUsed="0"/>
+    <w:lsdException w:name="Light List Accent 5" w:semiHidden="0" w:uiPriority="61" w:unhideWhenUsed="0"/>
+    <w:lsdException w:name="Light Grid Accent 5" w:semiHidden="0" w:uiPriority="62" w:unhideWhenUsed="0"/>
+    <w:lsdException w:name="Medium Shading 1 Accent 5" w:semiHidden="0" w:uiPriority="63" w:unhideWhenUsed="0"/>
+    <w:lsdException w:name="Medium Shading 2 Accent 5" w:semiHidden="0" w:uiPriority="64" w:unhideWhenUsed="0"/>
+    <w:lsdException w:name="Medium List 1 Accent 5" w:semiHidden="0" w:uiPriority="65" w:unhideWhenUsed="0"/>
+    <w:lsdException w:name="Medium List 2 Accent 5" w:semiHidden="0" w:uiPriority="66" w:unhideWhenUsed="0"/>
+    <w:lsdException w:name="Medium Grid 1 Accent 5" w:semiHidden="0" w:uiPriority="67" w:unhideWhenUsed="0"/>
+    <w:lsdException w:name="Medium Grid 2 Accent 5" w:semiHidden="0" w:uiPriority="68" w:unhideWhenUsed="0"/>
+    <w:lsdException w:name="Medium Grid 3 Accent 5" w:semiHidden="0" w:uiPriority="69" w:unhideWhenUsed="0"/>
+    <w:lsdException w:name="Dark List Accent 5" w:semiHidden="0" w:uiPriority="70" w:unhideWhenUsed="0"/>
+    <w:lsdException w:name="Colorful Shading Accent 5" w:semiHidden="0" w:uiPriority="71" w:unhideWhenUsed="0"/>
+    <w:lsdException w:name="Colorful List Accent 5" w:semiHidden="0" w:uiPriority="72" w:unhideWhenUsed="0"/>
+    <w:lsdException w:name="Colorful Grid Accent 5" w:semiHidden="0" w:uiPriority="73" w:unhideWhenUsed="0"/>
+    <w:lsdException w:name="Light Shading Accent 6" w:semiHidden="0" w:uiPriority="60" w:unhideWhenUsed="0"/>
+    <w:lsdException w:name="Light List Accent 6" w:semiHidden="0" w:uiPriority="61" w:unhideWhenUsed="0"/>
+    <w:lsdException w:name="Light Grid Accent 6" w:semiHidden="0" w:uiPriority="62" w:unhideWhenUsed="0"/>
+    <w:lsdException w:name="Medium Shading 1 Accent 6" w:semiHidden="0" w:uiPriority="63" w:unhideWhenUsed="0"/>
+    <w:lsdException w:name="Medium Shading 2 Accent 6" w:semiHidden="0" w:uiPriority="64" w:unhideWhenUsed="0"/>
+    <w:lsdException w:name="Medium List 1 Accent 6" w:semiHidden="0" w:uiPriority="65" w:unhideWhenUsed="0"/>
+    <w:lsdException w:name="Medium List 2 Accent 6" w:semiHidden="0" w:uiPriority="66" w:unhideWhenUsed="0"/>
+    <w:lsdException w:name="Medium Grid 1 Accent 6" w:semiHidden="0" w:uiPriority="67" w:unhideWhenUsed="0"/>
+    <w:lsdException w:name="Medium Grid 2 Accent 6" w:semiHidden="0" w:uiPriority="68" w:unhideWhenUsed="0"/>
+    <w:lsdException w:name="Medium Grid 3 Accent 6" w:semiHidden="0" w:uiPriority="69" w:unhideWhenUsed="0"/>
+    <w:lsdException w:name="Dark List Accent 6" w:semiHidden="0" w:uiPriority="70" w:unhideWhenUsed="0"/>
+    <w:lsdException w:name="Colorful Shading Accent 6" w:semiHidden="0" w:uiPriority="71" w:unhideWhenUsed="0"/>
+    <w:lsdException w:name="Colorful List Accent 6" w:semiHidden="0" w:uiPriority="72" w:unhideWhenUsed="0"/>
+    <w:lsdException w:name="Colorful Grid Accent 6" w:semiHidden="0" w:uiPriority="73" w:unhideWhenUsed="0"/>
+    <w:lsdException w:name="Subtle Emphasis" w:semiHidden="0" w:uiPriority="19" w:unhideWhenUsed="0" w:qFormat="1"/>
+    <w:lsdException w:name="Intense Emphasis" w:semiHidden="0" w:uiPriority="21" w:unhideWhenUsed="0" w:qFormat="1"/>
+    <w:lsdException w:name="Subtle Reference" w:semiHidden="0" w:uiPriority="31" w:unhideWhenUsed="0" w:qFormat="1"/>
+    <w:lsdException w:name="Intense Reference" w:semiHidden="0" w:uiPriority="32" w:unhideWhenUsed="0" w:qFormat="1"/>
+    <w:lsdException w:name="Book Title" w:semiHidden="0" w:uiPriority="33" w:unhideWhenUsed="0" w:qFormat="1"/>
+    <w:lsdException w:name="Bibliography" w:uiPriority="37"/>
+    <w:lsdException w:name="TOC Heading" w:uiPriority="39" w:qFormat="1"/>
   </w:latentStyles>
   <w:style w:type="paragraph" w:default="1" w:styleId="Normal">
     <w:name w:val="Normal"/>
@@ -5625,6 +5281,7 @@
     <w:uiPriority w:val="99"/>
     <w:semiHidden/>
     <w:unhideWhenUsed/>
+    <w:qFormat/>
     <w:tblPr>
       <w:tblInd w:w="0" w:type="dxa"/>
       <w:tblCellMar>
@@ -5661,6 +5318,7 @@
       <w:spacing w:after="0" w:line="240" w:lineRule="auto"/>
     </w:pPr>
     <w:tblPr>
+      <w:tblInd w:w="0" w:type="dxa"/>
       <w:tblBorders>
         <w:top w:val="single" w:sz="4" w:space="0" w:color="auto"/>
         <w:left w:val="single" w:sz="4" w:space="0" w:color="auto"/>
@@ -5669,6 +5327,12 @@
         <w:insideH w:val="single" w:sz="4" w:space="0" w:color="auto"/>
         <w:insideV w:val="single" w:sz="4" w:space="0" w:color="auto"/>
       </w:tblBorders>
+      <w:tblCellMar>
+        <w:top w:w="0" w:type="dxa"/>
+        <w:left w:w="108" w:type="dxa"/>
+        <w:bottom w:w="0" w:type="dxa"/>
+        <w:right w:w="108" w:type="dxa"/>
+      </w:tblCellMar>
     </w:tblPr>
   </w:style>
   <w:style w:type="character" w:styleId="Hyperlink">
@@ -5682,7 +5346,7 @@
       <w:u w:val="single"/>
     </w:rPr>
   </w:style>
-  <w:style w:type="character" w:styleId="UnresolvedMention">
+  <w:style w:type="character" w:customStyle="1" w:styleId="UnresolvedMention">
     <w:name w:val="Unresolved Mention"/>
     <w:basedOn w:val="DefaultParagraphFont"/>
     <w:uiPriority w:val="99"/>
@@ -5702,7 +5366,7 @@
   <a:themeElements>
     <a:clrScheme name="Office">
       <a:dk1>
-        <a:sysClr val="windowText" lastClr="000000"/>
+        <a:sysClr val="windowText" lastClr="5F616C"/>
       </a:dk1>
       <a:lt1>
         <a:sysClr val="window" lastClr="FFFFFF"/>
@@ -5986,7 +5650,7 @@
   <a:extraClrSchemeLst/>
   <a:extLst>
     <a:ext uri="{05A4C25C-085E-4340-85A3-A5531E510DB2}">
-      <thm15:themeFamily xmlns:thm15="http://schemas.microsoft.com/office/thememl/2012/main" name="Office Theme" id="{62F939B6-93AF-4DB8-9C6B-D6C7DFDC589F}" vid="{4A3C46E8-61CC-4603-A589-7422A47A8E4A}"/>
+      <thm15:themeFamily xmlns:thm15="http://schemas.microsoft.com/office/thememl/2012/main" xmlns="" name="Office Theme" id="{62F939B6-93AF-4DB8-9C6B-D6C7DFDC589F}" vid="{4A3C46E8-61CC-4603-A589-7422A47A8E4A}"/>
     </a:ext>
   </a:extLst>
 </a:theme>

</xml_diff>